<commit_message>
commit changes by Sree on 04.08.2024 at 7.55 pm
</commit_message>
<xml_diff>
--- a/public/assets/docs/cv_sreemonta_bhowmik.docx
+++ b/public/assets/docs/cv_sreemonta_bhowmik.docx
@@ -291,7 +291,32 @@
         <w:rPr>
           <w:sz w:val="20"/>
         </w:rPr>
-        <w:t xml:space="preserve">(Fluent), </w:t>
+        <w:t>(Fluent),</w:t>
+      </w:r>
+      <w:r>
+        <w:rPr>
+          <w:sz w:val="20"/>
+        </w:rPr>
+        <w:t xml:space="preserve"> </w:t>
+      </w:r>
+      <w:r>
+        <w:rPr>
+          <w:b/>
+          <w:sz w:val="20"/>
+        </w:rPr>
+        <w:t>.NET Core 3.1</w:t>
+      </w:r>
+      <w:r>
+        <w:rPr>
+          <w:sz w:val="20"/>
+        </w:rPr>
+        <w:t xml:space="preserve"> (Fluent), </w:t>
+      </w:r>
+      <w:r>
+        <w:rPr>
+          <w:sz w:val="20"/>
+        </w:rPr>
+        <w:t xml:space="preserve"> </w:t>
       </w:r>
       <w:r>
         <w:rPr>
@@ -519,6 +544,26 @@
           <w:b/>
           <w:sz w:val="20"/>
         </w:rPr>
+        <w:t>Cassa</w:t>
+      </w:r>
+      <w:r>
+        <w:rPr>
+          <w:b/>
+          <w:sz w:val="20"/>
+        </w:rPr>
+        <w:t>ndra</w:t>
+      </w:r>
+      <w:r>
+        <w:rPr>
+          <w:sz w:val="20"/>
+        </w:rPr>
+        <w:t xml:space="preserve"> &amp; </w:t>
+      </w:r>
+      <w:r>
+        <w:rPr>
+          <w:b/>
+          <w:sz w:val="20"/>
+        </w:rPr>
         <w:t>PostgreSQL</w:t>
       </w:r>
       <w:r>
@@ -538,7 +583,50 @@
         <w:rPr>
           <w:sz w:val="20"/>
         </w:rPr>
-        <w:t xml:space="preserve"> (Beginner), Redis Cache (Beginner) </w:t>
+        <w:t xml:space="preserve"> (Beginner), </w:t>
+      </w:r>
+      <w:proofErr w:type="spellStart"/>
+      <w:r>
+        <w:rPr>
+          <w:b/>
+          <w:sz w:val="20"/>
+        </w:rPr>
+        <w:t>Redis</w:t>
+      </w:r>
+      <w:proofErr w:type="spellEnd"/>
+      <w:r>
+        <w:rPr>
+          <w:b/>
+          <w:sz w:val="20"/>
+        </w:rPr>
+        <w:t xml:space="preserve"> Cache</w:t>
+      </w:r>
+      <w:r>
+        <w:rPr>
+          <w:sz w:val="20"/>
+        </w:rPr>
+        <w:t xml:space="preserve"> </w:t>
+      </w:r>
+    </w:p>
+    <w:p>
+      <w:pPr>
+        <w:spacing w:after="0"/>
+        <w:ind w:left="1440" w:firstLine="720"/>
+        <w:rPr>
+          <w:sz w:val="20"/>
+        </w:rPr>
+      </w:pPr>
+      <w:r>
+        <w:rPr>
+          <w:sz w:val="20"/>
+        </w:rPr>
+        <w:t xml:space="preserve">(Beginner) </w:t>
+      </w:r>
+      <w:r>
+        <w:rPr>
+          <w:sz w:val="20"/>
+        </w:rPr>
+        <w:t xml:space="preserve"> </w:t>
       </w:r>
     </w:p>
     <w:p>
@@ -1287,14 +1375,25 @@
           <w:szCs w:val="20"/>
         </w:rPr>
       </w:pPr>
-      <w:r>
-        <w:rPr>
-          <w:rFonts w:cstheme="minorHAnsi"/>
-          <w:b/>
-          <w:sz w:val="20"/>
-          <w:szCs w:val="20"/>
-        </w:rPr>
-        <w:t xml:space="preserve">Healthcare Solutions, Dubai, United Arab Emirates </w:t>
+      <w:proofErr w:type="spellStart"/>
+      <w:r>
+        <w:rPr>
+          <w:rFonts w:cstheme="minorHAnsi"/>
+          <w:b/>
+          <w:sz w:val="20"/>
+          <w:szCs w:val="20"/>
+        </w:rPr>
+        <w:t>Dubaihealth</w:t>
+      </w:r>
+      <w:proofErr w:type="spellEnd"/>
+      <w:r>
+        <w:rPr>
+          <w:rFonts w:cstheme="minorHAnsi"/>
+          <w:b/>
+          <w:sz w:val="20"/>
+          <w:szCs w:val="20"/>
+        </w:rPr>
+        <w:t xml:space="preserve">, Dubai, United Arab Emirates </w:t>
       </w:r>
     </w:p>
     <w:p>
@@ -1348,6 +1447,46 @@
         </w:rPr>
         <w:t>Successfully revived and completed a stagnant charity application project for Dubai Healthcare Authority, turning it into a successful and functional solution.</w:t>
       </w:r>
+      <w:r>
+        <w:rPr>
+          <w:rFonts w:cstheme="minorHAnsi"/>
+          <w:color w:val="auto"/>
+          <w:sz w:val="20"/>
+          <w:szCs w:val="20"/>
+        </w:rPr>
+        <w:t xml:space="preserve"> Also successfully deployed new developed patie</w:t>
+      </w:r>
+      <w:r>
+        <w:rPr>
+          <w:rFonts w:cstheme="minorHAnsi"/>
+          <w:color w:val="auto"/>
+          <w:sz w:val="20"/>
+          <w:szCs w:val="20"/>
+        </w:rPr>
+        <w:t xml:space="preserve">nt charity portal </w:t>
+      </w:r>
+      <w:proofErr w:type="spellStart"/>
+      <w:r>
+        <w:rPr>
+          <w:rFonts w:cstheme="minorHAnsi"/>
+          <w:color w:val="auto"/>
+          <w:sz w:val="20"/>
+          <w:szCs w:val="20"/>
+        </w:rPr>
+        <w:t>t</w:t>
+      </w:r>
+      <w:proofErr w:type="spellEnd"/>
+      <w:r>
+        <w:rPr>
+          <w:rFonts w:cstheme="minorHAnsi"/>
+          <w:color w:val="auto"/>
+          <w:sz w:val="20"/>
+          <w:szCs w:val="20"/>
+        </w:rPr>
+        <w:t xml:space="preserve"> the public.</w:t>
+      </w:r>
+      <w:bookmarkStart w:id="0" w:name="_GoBack"/>
+      <w:bookmarkEnd w:id="0"/>
     </w:p>
     <w:p>
       <w:pPr>
@@ -2658,8 +2797,6 @@
           <w:szCs w:val="20"/>
         </w:rPr>
       </w:pPr>
-      <w:bookmarkStart w:id="0" w:name="_GoBack"/>
-      <w:bookmarkEnd w:id="0"/>
       <w:r>
         <w:rPr>
           <w:rFonts w:cstheme="minorHAnsi"/>

</xml_diff>

<commit_message>
Commit changes by Sree on 10.11.2024 at 4.29 PM 1. Removed the old built file.
</commit_message>
<xml_diff>
--- a/public/assets/docs/cv_sreemonta_bhowmik.docx
+++ b/public/assets/docs/cv_sreemonta_bhowmik.docx
@@ -134,10 +134,7 @@
         <w:spacing w:after="0"/>
       </w:pPr>
       <w:r>
-        <w:t>Experienced full-stack software developer with over 13 years in designing, developing, and implementing robust applications and solutions across diverse technologies. Skilled in translating complex requirements into efficient, scalable software and seeking to leverage this expertise in a challenging Full-Stack Software Engineer role.</w:t>
-      </w:r>
-      <w:r>
-        <w:t xml:space="preserve"> </w:t>
+        <w:t xml:space="preserve">Experienced full-stack software developer with over 13 years in designing, developing, and implementing robust applications and solutions across diverse technologies. Skilled in translating complex requirements into efficient, scalable software and seeking to leverage this expertise in a challenging Full-Stack Software Engineer role. </w:t>
       </w:r>
       <w:r>
         <w:t xml:space="preserve"> </w:t>
@@ -2926,7 +2923,15 @@
           <w:sz w:val="20"/>
           <w:szCs w:val="20"/>
         </w:rPr>
-        <w:t xml:space="preserve"> C#, .NET Framework 3.5, 4.5, ASP.NET MVC, .NET Core, Entity Framework Core, In-Memory Cache, SQL Server 2012, Angular 8, IIS, TFS.</w:t>
+        <w:t xml:space="preserve"> C#, .NET Framework 3.5, 4.5, ASP.NET MVC, .NET Core, Entity Framework Core, In-Memory Cache, SQL S</w:t>
+      </w:r>
+      <w:r>
+        <w:rPr>
+          <w:rFonts w:cstheme="minorHAnsi"/>
+          <w:sz w:val="20"/>
+          <w:szCs w:val="20"/>
+        </w:rPr>
+        <w:t>erver 2012, Angular 8, IIS, TFS, Crystal Report.</w:t>
       </w:r>
     </w:p>
     <w:p>
@@ -3352,8 +3357,10 @@
           <w:sz w:val="20"/>
           <w:szCs w:val="20"/>
         </w:rPr>
-        <w:t>, TFS.</w:t>
-      </w:r>
+        <w:t>, TFS, RDLC, Crystal Report</w:t>
+      </w:r>
+      <w:bookmarkStart w:id="0" w:name="_GoBack"/>
+      <w:bookmarkEnd w:id="0"/>
     </w:p>
     <w:p>
       <w:pPr>
@@ -3384,7 +3391,6 @@
           <w:sz w:val="24"/>
           <w:szCs w:val="24"/>
         </w:rPr>
-        <w:lastRenderedPageBreak/>
         <w:t>Education</w:t>
       </w:r>
     </w:p>
@@ -3719,18 +3725,7 @@
           <w:sz w:val="20"/>
           <w:szCs w:val="20"/>
         </w:rPr>
-        <w:t>Collaborated closely with team members to resolve coding issues and align development efforts with business goals, ensuring efficient project prog</w:t>
-      </w:r>
-      <w:bookmarkStart w:id="0" w:name="_GoBack"/>
-      <w:bookmarkEnd w:id="0"/>
-      <w:r>
-        <w:rPr>
-          <w:rFonts w:eastAsia="Times New Roman" w:cstheme="minorHAnsi"/>
-          <w:color w:val="auto"/>
-          <w:sz w:val="20"/>
-          <w:szCs w:val="20"/>
-        </w:rPr>
-        <w:t>ression.</w:t>
+        <w:t>Collaborated closely with team members to resolve coding issues and align development efforts with business goals, ensuring efficient project progression.</w:t>
       </w:r>
     </w:p>
     <w:p>

</xml_diff>

<commit_message>
Commit changes by Sree on 02.02.2025 at 5.14 PM 1. Updated CV 2. Added new projects descriptions 3. Updated Profile
</commit_message>
<xml_diff>
--- a/public/assets/docs/cv_sreemonta_bhowmik.docx
+++ b/public/assets/docs/cv_sreemonta_bhowmik.docx
@@ -13,7 +13,6 @@
           <w:szCs w:val="36"/>
         </w:rPr>
       </w:pPr>
-      <w:proofErr w:type="spellStart"/>
       <w:r>
         <w:rPr>
           <w:b/>
@@ -21,9 +20,9 @@
           <w:sz w:val="36"/>
           <w:szCs w:val="36"/>
         </w:rPr>
-        <w:t>Sreemonta</w:t>
-      </w:r>
-      <w:proofErr w:type="spellEnd"/>
+        <w:t xml:space="preserve">Sreemonta </w:t>
+      </w:r>
+      <w:proofErr w:type="spellStart"/>
       <w:r>
         <w:rPr>
           <w:b/>
@@ -31,16 +30,6 @@
           <w:sz w:val="36"/>
           <w:szCs w:val="36"/>
         </w:rPr>
-        <w:t xml:space="preserve"> </w:t>
-      </w:r>
-      <w:proofErr w:type="spellStart"/>
-      <w:r>
-        <w:rPr>
-          <w:b/>
-          <w:bCs/>
-          <w:sz w:val="36"/>
-          <w:szCs w:val="36"/>
-        </w:rPr>
         <w:t>Bhowmik</w:t>
       </w:r>
       <w:proofErr w:type="spellEnd"/>
@@ -134,7 +123,13 @@
         <w:spacing w:after="0"/>
       </w:pPr>
       <w:r>
-        <w:t xml:space="preserve">Experienced full-stack software developer with over 13 years in designing, developing, and implementing robust applications and solutions across diverse technologies. Skilled in translating complex requirements into efficient, scalable software and seeking to leverage this expertise in a challenging Full-Stack Software Engineer role. </w:t>
+        <w:t>Experienced full-stack</w:t>
+      </w:r>
+      <w:r>
+        <w:t xml:space="preserve"> software developer with over 12</w:t>
+      </w:r>
+      <w:r>
+        <w:t xml:space="preserve"> years in designing, developing, and implementing robust applications and solutions across diverse technologies. Skilled in translating complex requirements into efficient, scalable software and seeking to leverage this expertise in a challenging Full-Stack Software Engineer role. </w:t>
       </w:r>
       <w:r>
         <w:t xml:space="preserve"> </w:t>
@@ -196,68 +191,15 @@
       </w:r>
       <w:r>
         <w:rPr>
-          <w:b/>
-          <w:sz w:val="20"/>
-        </w:rPr>
-        <w:t>C#</w:t>
-      </w:r>
-      <w:r>
-        <w:rPr>
-          <w:sz w:val="20"/>
-        </w:rPr>
-        <w:t xml:space="preserve"> (Fluent), </w:t>
-      </w:r>
-      <w:r>
-        <w:rPr>
-          <w:b/>
-          <w:sz w:val="20"/>
-        </w:rPr>
-        <w:t>Typescript</w:t>
-      </w:r>
-      <w:r>
-        <w:rPr>
-          <w:sz w:val="20"/>
-        </w:rPr>
-        <w:t xml:space="preserve"> (Competent), </w:t>
-      </w:r>
-      <w:r>
-        <w:rPr>
-          <w:b/>
-          <w:sz w:val="20"/>
-        </w:rPr>
-        <w:t>VB.NET</w:t>
-      </w:r>
-      <w:r>
-        <w:rPr>
-          <w:sz w:val="20"/>
-        </w:rPr>
-        <w:t xml:space="preserve"> (Competent), </w:t>
-      </w:r>
-      <w:r>
-        <w:rPr>
-          <w:b/>
-          <w:sz w:val="20"/>
-        </w:rPr>
-        <w:t>JavaScript</w:t>
-      </w:r>
-      <w:r>
-        <w:rPr>
-          <w:sz w:val="20"/>
-        </w:rPr>
-        <w:t xml:space="preserve"> (Fluent), </w:t>
-      </w:r>
-      <w:r>
-        <w:rPr>
-          <w:b/>
-          <w:sz w:val="20"/>
-        </w:rPr>
-        <w:t>C++</w:t>
-      </w:r>
-      <w:r>
-        <w:rPr>
-          <w:sz w:val="20"/>
-        </w:rPr>
-        <w:t xml:space="preserve"> (Competent) </w:t>
+          <w:sz w:val="20"/>
+        </w:rPr>
+        <w:t>C#, Typescript, JavaScript, C++</w:t>
+      </w:r>
+      <w:r>
+        <w:rPr>
+          <w:sz w:val="20"/>
+        </w:rPr>
+        <w:t xml:space="preserve"> </w:t>
       </w:r>
     </w:p>
     <w:p>
@@ -282,92 +224,15 @@
       </w:r>
       <w:r>
         <w:rPr>
-          <w:b/>
-          <w:sz w:val="20"/>
-        </w:rPr>
-        <w:t xml:space="preserve">ASP.NET 3.5, 4.0 </w:t>
-      </w:r>
-      <w:r>
-        <w:rPr>
-          <w:sz w:val="20"/>
-        </w:rPr>
-        <w:t>(Fluent),</w:t>
-      </w:r>
-      <w:r>
-        <w:rPr>
-          <w:sz w:val="20"/>
-        </w:rPr>
-        <w:t xml:space="preserve"> </w:t>
-      </w:r>
-      <w:r>
-        <w:rPr>
-          <w:b/>
-          <w:sz w:val="20"/>
-        </w:rPr>
-        <w:t>.NET Core 3.1</w:t>
-      </w:r>
-      <w:r>
-        <w:rPr>
-          <w:sz w:val="20"/>
-        </w:rPr>
-        <w:t xml:space="preserve"> (Fluent), </w:t>
-      </w:r>
-      <w:r>
-        <w:rPr>
-          <w:sz w:val="20"/>
-        </w:rPr>
-        <w:t xml:space="preserve"> </w:t>
-      </w:r>
-      <w:r>
-        <w:rPr>
-          <w:b/>
-          <w:sz w:val="20"/>
-        </w:rPr>
-        <w:t>.NET 5</w:t>
-      </w:r>
-      <w:r>
-        <w:rPr>
-          <w:sz w:val="20"/>
-        </w:rPr>
-        <w:t xml:space="preserve"> (Fluent),</w:t>
-      </w:r>
-      <w:r>
-        <w:rPr>
-          <w:b/>
-          <w:sz w:val="20"/>
-        </w:rPr>
-        <w:t xml:space="preserve"> .NET 6</w:t>
-      </w:r>
-      <w:r>
-        <w:rPr>
-          <w:sz w:val="20"/>
-        </w:rPr>
-        <w:t xml:space="preserve"> (Competent),</w:t>
-      </w:r>
-      <w:r>
-        <w:rPr>
-          <w:sz w:val="20"/>
-        </w:rPr>
-        <w:t xml:space="preserve"> </w:t>
-      </w:r>
-      <w:r>
-        <w:rPr>
-          <w:b/>
-          <w:sz w:val="20"/>
-        </w:rPr>
-        <w:t>WPF</w:t>
-      </w:r>
-      <w:r>
-        <w:rPr>
-          <w:sz w:val="20"/>
-        </w:rPr>
-        <w:t xml:space="preserve"> (</w:t>
-      </w:r>
-      <w:r>
-        <w:rPr>
-          <w:sz w:val="20"/>
-        </w:rPr>
-        <w:t>Competent)</w:t>
+          <w:sz w:val="20"/>
+        </w:rPr>
+        <w:t xml:space="preserve">ASP.NET, .NET Core, .NET 5, .NET 6, Angular </w:t>
+      </w:r>
+      <w:r>
+        <w:rPr>
+          <w:sz w:val="20"/>
+        </w:rPr>
+        <w:t>8+</w:t>
       </w:r>
       <w:r>
         <w:rPr>
@@ -379,78 +244,13 @@
         <w:rPr>
           <w:sz w:val="20"/>
         </w:rPr>
-        <w:t>Angular</w:t>
-      </w:r>
-      <w:r>
-        <w:rPr>
-          <w:b/>
-          <w:sz w:val="20"/>
-        </w:rPr>
-        <w:t xml:space="preserve"> 6, 8, 9, 10, 11, 13, 14</w:t>
-      </w:r>
-      <w:r>
-        <w:rPr>
-          <w:sz w:val="20"/>
-        </w:rPr>
-        <w:t xml:space="preserve"> (Fluent), </w:t>
-      </w:r>
-      <w:r>
-        <w:rPr>
-          <w:b/>
-          <w:sz w:val="20"/>
-        </w:rPr>
-        <w:t>AngularJS</w:t>
-      </w:r>
-      <w:r>
-        <w:rPr>
-          <w:sz w:val="20"/>
-        </w:rPr>
-        <w:t xml:space="preserve"> (Beginner), ADO.NET (Fluent</w:t>
-      </w:r>
-      <w:r>
-        <w:rPr>
-          <w:sz w:val="20"/>
-        </w:rPr>
-        <w:t>), Test</w:t>
-      </w:r>
-      <w:r>
-        <w:rPr>
-          <w:b/>
-          <w:sz w:val="20"/>
-        </w:rPr>
-        <w:t xml:space="preserve"> Driven Development</w:t>
-      </w:r>
-      <w:r>
-        <w:rPr>
-          <w:sz w:val="20"/>
-        </w:rPr>
-        <w:t xml:space="preserve"> (Competent), </w:t>
-      </w:r>
-      <w:r>
-        <w:rPr>
-          <w:b/>
-          <w:sz w:val="20"/>
-        </w:rPr>
-        <w:t>Entity Framework Core</w:t>
-      </w:r>
-      <w:r>
-        <w:rPr>
-          <w:sz w:val="20"/>
-        </w:rPr>
-        <w:t xml:space="preserve"> (Fluent), </w:t>
-      </w:r>
-      <w:r>
-        <w:rPr>
-          <w:b/>
-          <w:sz w:val="20"/>
-        </w:rPr>
-        <w:t>Express.js</w:t>
-      </w:r>
-      <w:r>
-        <w:rPr>
-          <w:sz w:val="20"/>
-        </w:rPr>
-        <w:t xml:space="preserve"> (Competent)</w:t>
+        <w:t>TDD</w:t>
+      </w:r>
+      <w:r>
+        <w:rPr>
+          <w:sz w:val="20"/>
+        </w:rPr>
+        <w:t>, Entity Framework Core, Express.js</w:t>
       </w:r>
     </w:p>
     <w:p>
@@ -481,29 +281,23 @@
       </w:r>
       <w:r>
         <w:rPr>
-          <w:b/>
-          <w:sz w:val="20"/>
-        </w:rPr>
-        <w:t>ASP.NET MVC</w:t>
-      </w:r>
-      <w:r>
-        <w:rPr>
-          <w:sz w:val="20"/>
-        </w:rPr>
-        <w:t xml:space="preserve"> (Fluent), </w:t>
-      </w:r>
-      <w:r>
-        <w:rPr>
-          <w:b/>
+          <w:sz w:val="20"/>
+        </w:rPr>
+        <w:t xml:space="preserve">ASP.NET MVC, </w:t>
+      </w:r>
+      <w:proofErr w:type="spellStart"/>
+      <w:r>
+        <w:rPr>
           <w:sz w:val="20"/>
         </w:rPr>
         <w:t>Microservice</w:t>
       </w:r>
-      <w:r>
-        <w:rPr>
-          <w:sz w:val="20"/>
-        </w:rPr>
-        <w:t xml:space="preserve"> (Competent) </w:t>
+      <w:proofErr w:type="spellEnd"/>
+      <w:r>
+        <w:rPr>
+          <w:sz w:val="20"/>
+        </w:rPr>
+        <w:t xml:space="preserve"> </w:t>
       </w:r>
     </w:p>
     <w:p>
@@ -528,67 +322,13 @@
       </w:r>
       <w:r>
         <w:rPr>
-          <w:b/>
-          <w:sz w:val="20"/>
-        </w:rPr>
-        <w:t>SQL Server</w:t>
-      </w:r>
-      <w:r>
-        <w:rPr>
-          <w:sz w:val="20"/>
-        </w:rPr>
-        <w:t xml:space="preserve"> (Fluent), </w:t>
-      </w:r>
-      <w:r>
-        <w:rPr>
-          <w:b/>
-          <w:sz w:val="20"/>
-        </w:rPr>
-        <w:t>Cassa</w:t>
-      </w:r>
-      <w:r>
-        <w:rPr>
-          <w:b/>
-          <w:sz w:val="20"/>
-        </w:rPr>
-        <w:t>ndra</w:t>
-      </w:r>
-      <w:r>
-        <w:rPr>
-          <w:sz w:val="20"/>
-        </w:rPr>
-        <w:t xml:space="preserve"> &amp; </w:t>
-      </w:r>
-      <w:r>
-        <w:rPr>
-          <w:b/>
-          <w:sz w:val="20"/>
-        </w:rPr>
-        <w:t>PostgreSQL</w:t>
-      </w:r>
-      <w:r>
-        <w:rPr>
-          <w:sz w:val="20"/>
-        </w:rPr>
-        <w:t xml:space="preserve"> (Intermediate), </w:t>
-      </w:r>
-      <w:r>
-        <w:rPr>
-          <w:b/>
-          <w:sz w:val="20"/>
-        </w:rPr>
-        <w:t>MongoDB</w:t>
-      </w:r>
-      <w:r>
-        <w:rPr>
-          <w:sz w:val="20"/>
-        </w:rPr>
-        <w:t xml:space="preserve"> (Beginner), </w:t>
+          <w:sz w:val="20"/>
+        </w:rPr>
+        <w:t xml:space="preserve">SQL Server, Cassandra &amp; PostgreSQL, MongoDB, </w:t>
       </w:r>
       <w:proofErr w:type="spellStart"/>
       <w:r>
         <w:rPr>
-          <w:b/>
           <w:sz w:val="20"/>
         </w:rPr>
         <w:t>Redis</w:t>
@@ -596,31 +336,9 @@
       <w:proofErr w:type="spellEnd"/>
       <w:r>
         <w:rPr>
-          <w:b/>
           <w:sz w:val="20"/>
         </w:rPr>
         <w:t xml:space="preserve"> Cache</w:t>
-      </w:r>
-      <w:r>
-        <w:rPr>
-          <w:sz w:val="20"/>
-        </w:rPr>
-        <w:t xml:space="preserve"> </w:t>
-      </w:r>
-    </w:p>
-    <w:p>
-      <w:pPr>
-        <w:spacing w:after="0"/>
-        <w:ind w:left="1440" w:firstLine="720"/>
-        <w:rPr>
-          <w:sz w:val="20"/>
-        </w:rPr>
-      </w:pPr>
-      <w:r>
-        <w:rPr>
-          <w:sz w:val="20"/>
-        </w:rPr>
-        <w:t xml:space="preserve">(Beginner) </w:t>
       </w:r>
       <w:r>
         <w:rPr>
@@ -652,83 +370,171 @@
       <w:r>
         <w:rPr>
           <w:rFonts w:cstheme="minorHAnsi"/>
+          <w:sz w:val="20"/>
+          <w:szCs w:val="20"/>
+        </w:rPr>
+        <w:t xml:space="preserve">Web API, SOAP Service, </w:t>
+      </w:r>
+      <w:r>
+        <w:rPr>
+          <w:sz w:val="20"/>
+        </w:rPr>
+        <w:t>Ajax, Node.js, REST API</w:t>
+      </w:r>
+      <w:r>
+        <w:rPr>
+          <w:sz w:val="20"/>
+        </w:rPr>
+        <w:t xml:space="preserve">    </w:t>
+      </w:r>
+    </w:p>
+    <w:p>
+      <w:pPr>
+        <w:spacing w:after="0"/>
+        <w:rPr>
+          <w:sz w:val="20"/>
+        </w:rPr>
+      </w:pPr>
+      <w:r>
+        <w:rPr>
+          <w:sz w:val="20"/>
+        </w:rPr>
+        <w:t>Libraries</w:t>
+      </w:r>
+      <w:r>
+        <w:rPr>
+          <w:sz w:val="20"/>
+        </w:rPr>
+        <w:tab/>
+      </w:r>
+      <w:r>
+        <w:rPr>
+          <w:sz w:val="20"/>
+        </w:rPr>
+        <w:tab/>
+      </w:r>
+      <w:r>
+        <w:rPr>
+          <w:sz w:val="20"/>
+        </w:rPr>
+        <w:tab/>
+      </w:r>
+      <w:r>
+        <w:rPr>
+          <w:sz w:val="20"/>
+        </w:rPr>
+        <w:t>JQuery, React.js</w:t>
+      </w:r>
+      <w:r>
+        <w:rPr>
+          <w:sz w:val="20"/>
+        </w:rPr>
+        <w:t xml:space="preserve"> </w:t>
+      </w:r>
+    </w:p>
+    <w:p>
+      <w:pPr>
+        <w:spacing w:after="0"/>
+        <w:rPr>
+          <w:sz w:val="20"/>
+        </w:rPr>
+      </w:pPr>
+      <w:r>
+        <w:rPr>
+          <w:sz w:val="20"/>
+        </w:rPr>
+        <w:t xml:space="preserve">Reporting Tools </w:t>
+      </w:r>
+      <w:r>
+        <w:rPr>
+          <w:sz w:val="20"/>
+        </w:rPr>
+        <w:tab/>
+      </w:r>
+      <w:r>
+        <w:rPr>
+          <w:sz w:val="20"/>
+        </w:rPr>
+        <w:tab/>
+      </w:r>
+      <w:r>
+        <w:rPr>
+          <w:sz w:val="20"/>
+        </w:rPr>
+        <w:t xml:space="preserve">Crystal Report, RDLC, </w:t>
+      </w:r>
+      <w:r>
+        <w:rPr>
+          <w:bCs/>
+          <w:sz w:val="20"/>
+        </w:rPr>
+        <w:t>SSRS</w:t>
+      </w:r>
+      <w:r>
+        <w:rPr>
+          <w:sz w:val="20"/>
+        </w:rPr>
+        <w:t xml:space="preserve"> </w:t>
+      </w:r>
+    </w:p>
+    <w:p>
+      <w:pPr>
+        <w:spacing w:after="0"/>
+        <w:rPr>
           <w:b/>
           <w:sz w:val="20"/>
-          <w:szCs w:val="20"/>
-        </w:rPr>
-        <w:t>.NET 6.0 Web API</w:t>
-      </w:r>
-      <w:r>
-        <w:rPr>
-          <w:rFonts w:cstheme="minorHAnsi"/>
-          <w:sz w:val="20"/>
-          <w:szCs w:val="20"/>
-        </w:rPr>
-        <w:t xml:space="preserve"> (Fluent), </w:t>
-      </w:r>
-      <w:r>
-        <w:rPr>
-          <w:rFonts w:cstheme="minorHAnsi"/>
+        </w:rPr>
+      </w:pPr>
+      <w:r>
+        <w:rPr>
+          <w:sz w:val="20"/>
+        </w:rPr>
+        <w:t>Framework Components</w:t>
+      </w:r>
+      <w:r>
+        <w:rPr>
+          <w:sz w:val="20"/>
+        </w:rPr>
+        <w:tab/>
+      </w:r>
+      <w:r>
+        <w:rPr>
+          <w:sz w:val="20"/>
+        </w:rPr>
+        <w:t>LINQ</w:t>
+      </w:r>
+      <w:r>
+        <w:rPr>
           <w:b/>
           <w:sz w:val="20"/>
-          <w:szCs w:val="20"/>
-        </w:rPr>
-        <w:t>SOAP</w:t>
-      </w:r>
-      <w:r>
-        <w:rPr>
-          <w:rFonts w:cstheme="minorHAnsi"/>
-          <w:sz w:val="20"/>
-          <w:szCs w:val="20"/>
-        </w:rPr>
-        <w:t xml:space="preserve"> Service (Competent), </w:t>
-      </w:r>
-      <w:r>
-        <w:rPr>
-          <w:sz w:val="20"/>
-        </w:rPr>
-        <w:t xml:space="preserve">Ajax (Fluent), </w:t>
-      </w:r>
-      <w:r>
-        <w:rPr>
-          <w:b/>
-          <w:sz w:val="20"/>
-        </w:rPr>
-        <w:t>Node.js</w:t>
-      </w:r>
-      <w:r>
-        <w:rPr>
-          <w:sz w:val="20"/>
-        </w:rPr>
-        <w:t xml:space="preserve"> (Competent), </w:t>
-      </w:r>
-      <w:r>
-        <w:rPr>
-          <w:b/>
-          <w:sz w:val="20"/>
-        </w:rPr>
-        <w:t>REST API</w:t>
-      </w:r>
-      <w:r>
-        <w:rPr>
-          <w:sz w:val="20"/>
-        </w:rPr>
-        <w:t xml:space="preserve">   </w:t>
+        </w:rPr>
+        <w:t xml:space="preserve"> </w:t>
       </w:r>
     </w:p>
     <w:p>
       <w:pPr>
         <w:spacing w:after="0"/>
-        <w:ind w:left="1440" w:firstLine="720"/>
-        <w:rPr>
-          <w:sz w:val="20"/>
-        </w:rPr>
-      </w:pPr>
-      <w:r>
-        <w:rPr>
-          <w:sz w:val="20"/>
-        </w:rPr>
-        <w:t>(Fluent).</w:t>
+        <w:rPr>
+          <w:sz w:val="20"/>
+        </w:rPr>
+      </w:pPr>
+      <w:r>
+        <w:rPr>
+          <w:sz w:val="20"/>
+        </w:rPr>
+        <w:t>Cloud &amp; Containerization</w:t>
+      </w:r>
+      <w:r>
+        <w:rPr>
+          <w:sz w:val="20"/>
+        </w:rPr>
+        <w:tab/>
+      </w:r>
+      <w:r>
+        <w:rPr>
+          <w:sz w:val="20"/>
+        </w:rPr>
+        <w:t>Azure Boards and Repos, Azure App Service, Docker.</w:t>
       </w:r>
       <w:r>
         <w:rPr>
@@ -748,7 +554,7 @@
         <w:rPr>
           <w:sz w:val="20"/>
         </w:rPr>
-        <w:t>Libraries</w:t>
+        <w:t>System Design &amp; Server</w:t>
       </w:r>
       <w:r>
         <w:rPr>
@@ -760,6 +566,32 @@
         <w:rPr>
           <w:sz w:val="20"/>
         </w:rPr>
+        <w:t>SOLID, Design Pattern, IIS</w:t>
+      </w:r>
+      <w:r>
+        <w:rPr>
+          <w:sz w:val="20"/>
+        </w:rPr>
+        <w:t xml:space="preserve"> </w:t>
+      </w:r>
+    </w:p>
+    <w:p>
+      <w:pPr>
+        <w:spacing w:after="0"/>
+        <w:rPr>
+          <w:sz w:val="20"/>
+        </w:rPr>
+      </w:pPr>
+      <w:r>
+        <w:rPr>
+          <w:sz w:val="20"/>
+        </w:rPr>
+        <w:t>Version Controls</w:t>
+      </w:r>
+      <w:r>
+        <w:rPr>
+          <w:sz w:val="20"/>
+        </w:rPr>
         <w:tab/>
       </w:r>
       <w:r>
@@ -770,29 +602,43 @@
       </w:r>
       <w:r>
         <w:rPr>
-          <w:b/>
-          <w:sz w:val="20"/>
-        </w:rPr>
-        <w:t>JQuery</w:t>
-      </w:r>
-      <w:r>
-        <w:rPr>
-          <w:sz w:val="20"/>
-        </w:rPr>
-        <w:t xml:space="preserve"> (Fluent</w:t>
-      </w:r>
-      <w:r>
-        <w:rPr>
-          <w:b/>
-          <w:sz w:val="20"/>
-        </w:rPr>
-        <w:t>), React.js</w:t>
-      </w:r>
-      <w:r>
-        <w:rPr>
-          <w:sz w:val="20"/>
-        </w:rPr>
-        <w:t xml:space="preserve"> (Beginner) </w:t>
+          <w:sz w:val="20"/>
+        </w:rPr>
+        <w:t xml:space="preserve">TFS, </w:t>
+      </w:r>
+      <w:proofErr w:type="spellStart"/>
+      <w:r>
+        <w:rPr>
+          <w:sz w:val="20"/>
+        </w:rPr>
+        <w:t>Git</w:t>
+      </w:r>
+      <w:proofErr w:type="spellEnd"/>
+      <w:r>
+        <w:rPr>
+          <w:sz w:val="20"/>
+        </w:rPr>
+        <w:t xml:space="preserve">, </w:t>
+      </w:r>
+      <w:proofErr w:type="spellStart"/>
+      <w:r>
+        <w:rPr>
+          <w:sz w:val="20"/>
+        </w:rPr>
+        <w:t>Gitlab</w:t>
+      </w:r>
+      <w:proofErr w:type="spellEnd"/>
+      <w:r>
+        <w:rPr>
+          <w:sz w:val="20"/>
+        </w:rPr>
+        <w:t>, SVN, Visual SourceSafe.</w:t>
+      </w:r>
+      <w:r>
+        <w:rPr>
+          <w:sz w:val="20"/>
+        </w:rPr>
+        <w:t xml:space="preserve"> </w:t>
       </w:r>
     </w:p>
     <w:p>
@@ -800,13 +646,14 @@
         <w:spacing w:after="0"/>
         <w:rPr>
           <w:sz w:val="20"/>
-        </w:rPr>
-      </w:pPr>
-      <w:r>
-        <w:rPr>
-          <w:sz w:val="20"/>
-        </w:rPr>
-        <w:t xml:space="preserve">Reporting Tools </w:t>
+          <w:szCs w:val="20"/>
+        </w:rPr>
+      </w:pPr>
+      <w:r>
+        <w:rPr>
+          <w:sz w:val="20"/>
+        </w:rPr>
+        <w:t>Migration</w:t>
       </w:r>
       <w:r>
         <w:rPr>
@@ -822,58 +669,31 @@
       </w:r>
       <w:r>
         <w:rPr>
-          <w:b/>
-          <w:sz w:val="20"/>
-        </w:rPr>
-        <w:t>Crystal Report</w:t>
-      </w:r>
-      <w:r>
-        <w:rPr>
-          <w:sz w:val="20"/>
-        </w:rPr>
-        <w:t xml:space="preserve"> (Fluent), </w:t>
-      </w:r>
-      <w:r>
-        <w:rPr>
-          <w:b/>
-          <w:sz w:val="20"/>
-        </w:rPr>
-        <w:t>RDLC</w:t>
-      </w:r>
-      <w:r>
-        <w:rPr>
-          <w:sz w:val="20"/>
-        </w:rPr>
-        <w:t xml:space="preserve"> (Fluent), </w:t>
-      </w:r>
-      <w:r>
-        <w:rPr>
-          <w:b/>
-          <w:bCs/>
-          <w:sz w:val="20"/>
-        </w:rPr>
-        <w:t>SSRS</w:t>
-      </w:r>
-      <w:r>
-        <w:rPr>
-          <w:sz w:val="20"/>
-        </w:rPr>
-        <w:t xml:space="preserve"> (Competent) </w:t>
+          <w:sz w:val="20"/>
+          <w:szCs w:val="20"/>
+        </w:rPr>
+        <w:t>Database, .NET Version Migration</w:t>
+      </w:r>
+      <w:r>
+        <w:rPr>
+          <w:sz w:val="20"/>
+          <w:szCs w:val="20"/>
+        </w:rPr>
+        <w:t xml:space="preserve"> </w:t>
       </w:r>
     </w:p>
     <w:p>
       <w:pPr>
         <w:spacing w:after="0"/>
         <w:rPr>
-          <w:b/>
-          <w:sz w:val="20"/>
-        </w:rPr>
-      </w:pPr>
-      <w:r>
-        <w:rPr>
-          <w:sz w:val="20"/>
-        </w:rPr>
-        <w:t>Framework Components</w:t>
+          <w:sz w:val="20"/>
+        </w:rPr>
+      </w:pPr>
+      <w:r>
+        <w:rPr>
+          <w:sz w:val="20"/>
+        </w:rPr>
+        <w:t>Tools, Technologies</w:t>
       </w:r>
       <w:r>
         <w:rPr>
@@ -883,128 +703,9 @@
       </w:r>
       <w:r>
         <w:rPr>
-          <w:b/>
-          <w:sz w:val="20"/>
-        </w:rPr>
-        <w:t xml:space="preserve">LINQ </w:t>
-      </w:r>
-    </w:p>
-    <w:p>
-      <w:pPr>
-        <w:spacing w:after="0"/>
-        <w:rPr>
-          <w:sz w:val="20"/>
-        </w:rPr>
-      </w:pPr>
-      <w:r>
-        <w:rPr>
-          <w:sz w:val="20"/>
-        </w:rPr>
-        <w:t>Cloud &amp; Containerization</w:t>
-      </w:r>
-      <w:r>
-        <w:rPr>
-          <w:sz w:val="20"/>
-        </w:rPr>
-        <w:tab/>
-      </w:r>
-      <w:r>
-        <w:rPr>
-          <w:b/>
-          <w:sz w:val="20"/>
-        </w:rPr>
-        <w:t>Azure Boards and Repos</w:t>
-      </w:r>
-      <w:r>
-        <w:rPr>
-          <w:sz w:val="20"/>
-        </w:rPr>
-        <w:t xml:space="preserve"> (Beginner), </w:t>
-      </w:r>
-      <w:r>
-        <w:rPr>
-          <w:b/>
-          <w:sz w:val="20"/>
-        </w:rPr>
-        <w:t>Azure App Service</w:t>
-      </w:r>
-      <w:r>
-        <w:rPr>
-          <w:sz w:val="20"/>
-        </w:rPr>
-        <w:t xml:space="preserve"> (Beginner), </w:t>
-      </w:r>
-      <w:r>
-        <w:rPr>
-          <w:b/>
-          <w:sz w:val="20"/>
-        </w:rPr>
-        <w:t>Docker</w:t>
-      </w:r>
-      <w:r>
-        <w:rPr>
-          <w:sz w:val="20"/>
-        </w:rPr>
-        <w:t xml:space="preserve"> (Intermediate). </w:t>
-      </w:r>
-    </w:p>
-    <w:p>
-      <w:pPr>
-        <w:spacing w:after="0"/>
-        <w:rPr>
-          <w:sz w:val="20"/>
-        </w:rPr>
-      </w:pPr>
-      <w:r>
-        <w:rPr>
-          <w:sz w:val="20"/>
-        </w:rPr>
-        <w:t>System Design &amp; Server</w:t>
-      </w:r>
-      <w:r>
-        <w:rPr>
-          <w:sz w:val="20"/>
-        </w:rPr>
-        <w:tab/>
-      </w:r>
-      <w:r>
-        <w:rPr>
-          <w:b/>
-          <w:sz w:val="20"/>
-        </w:rPr>
-        <w:t xml:space="preserve">SOLID </w:t>
-      </w:r>
-      <w:r>
-        <w:rPr>
-          <w:sz w:val="20"/>
-        </w:rPr>
-        <w:t xml:space="preserve">(Competent), </w:t>
-      </w:r>
-      <w:r>
-        <w:rPr>
-          <w:b/>
-          <w:sz w:val="20"/>
-        </w:rPr>
-        <w:t xml:space="preserve">Design Pattern </w:t>
-      </w:r>
-      <w:r>
-        <w:rPr>
-          <w:sz w:val="20"/>
-        </w:rPr>
-        <w:t>(Intermediate),</w:t>
-      </w:r>
-      <w:r>
-        <w:rPr>
-          <w:b/>
-          <w:sz w:val="20"/>
-        </w:rPr>
-        <w:t xml:space="preserve"> IIS </w:t>
-      </w:r>
-      <w:r>
-        <w:rPr>
-          <w:sz w:val="20"/>
-        </w:rPr>
-        <w:t>(Competent)</w:t>
+          <w:sz w:val="20"/>
+        </w:rPr>
+        <w:t>VS 2008, 2010, 2015, 2019, 2022, VS Code, SQL Server 2012, 2016, 2019, Photoshop</w:t>
       </w:r>
       <w:r>
         <w:rPr>
@@ -1012,212 +713,11 @@
         </w:rPr>
         <w:t xml:space="preserve"> </w:t>
       </w:r>
-    </w:p>
-    <w:p>
-      <w:pPr>
-        <w:spacing w:after="0"/>
-        <w:rPr>
-          <w:sz w:val="20"/>
-        </w:rPr>
-      </w:pPr>
-      <w:r>
-        <w:rPr>
-          <w:sz w:val="20"/>
-        </w:rPr>
-        <w:t>Version Controls</w:t>
-      </w:r>
-      <w:r>
-        <w:rPr>
-          <w:sz w:val="20"/>
-        </w:rPr>
-        <w:tab/>
-      </w:r>
-      <w:r>
-        <w:rPr>
-          <w:sz w:val="20"/>
-        </w:rPr>
-        <w:tab/>
-      </w:r>
-      <w:r>
-        <w:rPr>
-          <w:b/>
-          <w:sz w:val="20"/>
-        </w:rPr>
-        <w:t>TFS</w:t>
-      </w:r>
-      <w:r>
-        <w:rPr>
-          <w:sz w:val="20"/>
-        </w:rPr>
-        <w:t xml:space="preserve">, </w:t>
-      </w:r>
-      <w:r>
-        <w:rPr>
-          <w:b/>
-          <w:sz w:val="20"/>
-        </w:rPr>
-        <w:t>Git</w:t>
-      </w:r>
-      <w:r>
-        <w:rPr>
-          <w:sz w:val="20"/>
-        </w:rPr>
-        <w:t xml:space="preserve">, </w:t>
-      </w:r>
-      <w:r>
-        <w:rPr>
-          <w:b/>
-          <w:sz w:val="20"/>
-        </w:rPr>
-        <w:t>Gitlab</w:t>
-      </w:r>
-      <w:r>
-        <w:rPr>
-          <w:sz w:val="20"/>
-        </w:rPr>
-        <w:t xml:space="preserve">, </w:t>
-      </w:r>
-      <w:r>
-        <w:rPr>
-          <w:b/>
-          <w:sz w:val="20"/>
-        </w:rPr>
-        <w:t>SVN</w:t>
-      </w:r>
-      <w:r>
-        <w:rPr>
-          <w:sz w:val="20"/>
-        </w:rPr>
-        <w:t xml:space="preserve">, </w:t>
-      </w:r>
-      <w:r>
-        <w:rPr>
-          <w:b/>
-          <w:sz w:val="20"/>
-        </w:rPr>
-        <w:t>Visual SourceSafe</w:t>
-      </w:r>
-      <w:r>
-        <w:rPr>
-          <w:sz w:val="20"/>
-        </w:rPr>
-        <w:t xml:space="preserve">. (Competent) </w:t>
-      </w:r>
-    </w:p>
-    <w:p>
-      <w:pPr>
-        <w:spacing w:after="0"/>
-        <w:rPr>
-          <w:sz w:val="20"/>
-          <w:szCs w:val="20"/>
-        </w:rPr>
-      </w:pPr>
-      <w:r>
-        <w:rPr>
-          <w:sz w:val="20"/>
-        </w:rPr>
-        <w:t>Migration</w:t>
-      </w:r>
-      <w:r>
-        <w:rPr>
-          <w:sz w:val="20"/>
-        </w:rPr>
-        <w:tab/>
-      </w:r>
-      <w:r>
-        <w:rPr>
-          <w:sz w:val="20"/>
-        </w:rPr>
-        <w:tab/>
-      </w:r>
-      <w:r>
-        <w:rPr>
-          <w:b/>
-          <w:sz w:val="20"/>
-          <w:szCs w:val="20"/>
-        </w:rPr>
-        <w:t>Database</w:t>
-      </w:r>
-      <w:r>
-        <w:rPr>
-          <w:sz w:val="20"/>
-          <w:szCs w:val="20"/>
-        </w:rPr>
-        <w:t xml:space="preserve"> (Competent), </w:t>
-      </w:r>
-      <w:r>
-        <w:rPr>
-          <w:b/>
-          <w:sz w:val="20"/>
-          <w:szCs w:val="20"/>
-        </w:rPr>
-        <w:t>.NET Version Migration</w:t>
-      </w:r>
-      <w:r>
-        <w:rPr>
-          <w:sz w:val="20"/>
-          <w:szCs w:val="20"/>
-        </w:rPr>
-        <w:t xml:space="preserve"> (Competent) </w:t>
-      </w:r>
-    </w:p>
-    <w:p>
-      <w:pPr>
-        <w:spacing w:after="0"/>
-        <w:rPr>
-          <w:sz w:val="20"/>
-        </w:rPr>
-      </w:pPr>
-      <w:r>
-        <w:rPr>
-          <w:sz w:val="20"/>
-        </w:rPr>
-        <w:t>Tools, Technologies</w:t>
-      </w:r>
-      <w:r>
-        <w:rPr>
-          <w:sz w:val="20"/>
-        </w:rPr>
-        <w:tab/>
-      </w:r>
-      <w:r>
-        <w:rPr>
-          <w:b/>
-          <w:sz w:val="20"/>
-        </w:rPr>
-        <w:t>VS 2008, 2010, 2015, 2019, 2022</w:t>
-      </w:r>
-      <w:r>
-        <w:rPr>
-          <w:sz w:val="20"/>
-        </w:rPr>
-        <w:t xml:space="preserve">, </w:t>
-      </w:r>
-      <w:r>
-        <w:rPr>
-          <w:b/>
-          <w:sz w:val="20"/>
-        </w:rPr>
-        <w:t>VS Code</w:t>
-      </w:r>
-      <w:r>
-        <w:rPr>
-          <w:sz w:val="20"/>
-        </w:rPr>
-        <w:t xml:space="preserve">, </w:t>
-      </w:r>
-      <w:r>
-        <w:rPr>
-          <w:b/>
-          <w:sz w:val="20"/>
-        </w:rPr>
-        <w:t>SQL Server</w:t>
-      </w:r>
-      <w:r>
-        <w:rPr>
-          <w:sz w:val="20"/>
-        </w:rPr>
-        <w:t xml:space="preserve"> 2012, 2016, 2019, Photoshop </w:t>
+      <w:r>
+        <w:rPr>
+          <w:sz w:val="20"/>
+        </w:rPr>
+        <w:t xml:space="preserve"> </w:t>
       </w:r>
     </w:p>
     <w:p>
@@ -1370,7 +870,23 @@
           <w:sz w:val="20"/>
           <w:szCs w:val="20"/>
         </w:rPr>
-        <w:t xml:space="preserve"> 2023 to Continue </w:t>
+        <w:t xml:space="preserve"> 2023</w:t>
+      </w:r>
+      <w:r>
+        <w:rPr>
+          <w:rFonts w:cstheme="minorHAnsi"/>
+          <w:sz w:val="20"/>
+          <w:szCs w:val="20"/>
+        </w:rPr>
+        <w:t xml:space="preserve"> – </w:t>
+      </w:r>
+      <w:r>
+        <w:rPr>
+          <w:rFonts w:cstheme="minorHAnsi"/>
+          <w:sz w:val="20"/>
+          <w:szCs w:val="20"/>
+        </w:rPr>
+        <w:t xml:space="preserve">Continue </w:t>
       </w:r>
     </w:p>
     <w:p>
@@ -1424,7 +940,25 @@
           <w:sz w:val="20"/>
           <w:szCs w:val="20"/>
         </w:rPr>
-        <w:t>Led a critical project with minimal initial staffing, overseeing all phases from planning and design to development, ensuring on-time delivery and alignment with client goals.</w:t>
+        <w:t>Took full ownership of Charity Application development, migrating the frontend from Angular 8 to Angular 10 and optimizing the .NET backend</w:t>
+      </w:r>
+      <w:r>
+        <w:rPr>
+          <w:rFonts w:eastAsia="Times New Roman" w:cstheme="minorHAnsi"/>
+          <w:color w:val="auto"/>
+          <w:sz w:val="20"/>
+          <w:szCs w:val="20"/>
+        </w:rPr>
+        <w:t xml:space="preserve"> API</w:t>
+      </w:r>
+      <w:r>
+        <w:rPr>
+          <w:rFonts w:eastAsia="Times New Roman" w:cstheme="minorHAnsi"/>
+          <w:color w:val="auto"/>
+          <w:sz w:val="20"/>
+          <w:szCs w:val="20"/>
+        </w:rPr>
+        <w:t xml:space="preserve"> for better performance.</w:t>
       </w:r>
     </w:p>
     <w:p>
@@ -1449,7 +983,61 @@
           <w:sz w:val="20"/>
           <w:szCs w:val="20"/>
         </w:rPr>
-        <w:t>Successfully revitalized a stalled charity application project for the Dubai Healthcare Authority, transforming it into a fully functional solution and launching the patient charity portal for public access.</w:t>
+        <w:t>Designed</w:t>
+      </w:r>
+      <w:r>
+        <w:rPr>
+          <w:rFonts w:eastAsia="Times New Roman" w:cstheme="minorHAnsi"/>
+          <w:color w:val="auto"/>
+          <w:sz w:val="20"/>
+          <w:szCs w:val="20"/>
+        </w:rPr>
+        <w:t>, developed,</w:t>
+      </w:r>
+      <w:r>
+        <w:rPr>
+          <w:rFonts w:eastAsia="Times New Roman" w:cstheme="minorHAnsi"/>
+          <w:color w:val="auto"/>
+          <w:sz w:val="20"/>
+          <w:szCs w:val="20"/>
+        </w:rPr>
+        <w:t xml:space="preserve"> and deployed a public-facing Charity Portal</w:t>
+      </w:r>
+      <w:r>
+        <w:rPr>
+          <w:rFonts w:eastAsia="Times New Roman" w:cstheme="minorHAnsi"/>
+          <w:color w:val="auto"/>
+          <w:sz w:val="20"/>
+          <w:szCs w:val="20"/>
+        </w:rPr>
+        <w:t xml:space="preserve"> </w:t>
+      </w:r>
+      <w:r>
+        <w:rPr>
+          <w:rFonts w:eastAsia="Times New Roman" w:cstheme="minorHAnsi"/>
+          <w:color w:val="auto"/>
+          <w:sz w:val="20"/>
+          <w:szCs w:val="20"/>
+        </w:rPr>
+        <w:t>from scratch using .NET backend API</w:t>
+      </w:r>
+      <w:r>
+        <w:rPr>
+          <w:rFonts w:eastAsia="Times New Roman" w:cstheme="minorHAnsi"/>
+          <w:color w:val="auto"/>
+          <w:sz w:val="20"/>
+          <w:szCs w:val="20"/>
+        </w:rPr>
+        <w:t>, Ocelot API Gateway, and Angular 16, allowing patients to submit and track charity requests seamlessly.</w:t>
+      </w:r>
+      <w:r>
+        <w:rPr>
+          <w:rFonts w:eastAsia="Times New Roman" w:cstheme="minorHAnsi"/>
+          <w:color w:val="auto"/>
+          <w:sz w:val="20"/>
+          <w:szCs w:val="20"/>
+        </w:rPr>
+        <w:t xml:space="preserve"> </w:t>
       </w:r>
     </w:p>
     <w:p>
@@ -1474,7 +1062,7 @@
           <w:sz w:val="20"/>
           <w:szCs w:val="20"/>
         </w:rPr>
-        <w:t>Addressed and resolved payment-related challenges within the charity application, improving the payment collection process and contributing positively to the organization’s financial health.</w:t>
+        <w:t>Redesigned the commitment letter management and donation document release process, enabling faster fund approvals and reducing patient treatment delays by 40%.</w:t>
       </w:r>
     </w:p>
     <w:p>
@@ -1499,34 +1087,82 @@
           <w:sz w:val="20"/>
           <w:szCs w:val="20"/>
         </w:rPr>
-        <w:t xml:space="preserve">Played a pivotal role in securing new projects by establishing strong client relationships, leading to additional contracts with key clients such as Dubai Healthcare Authority and Al </w:t>
-      </w:r>
-      <w:proofErr w:type="spellStart"/>
-      <w:r>
-        <w:rPr>
-          <w:rFonts w:eastAsia="Times New Roman" w:cstheme="minorHAnsi"/>
-          <w:color w:val="auto"/>
-          <w:sz w:val="20"/>
-          <w:szCs w:val="20"/>
-        </w:rPr>
-        <w:t>Jalila</w:t>
-      </w:r>
-      <w:proofErr w:type="spellEnd"/>
-      <w:r>
-        <w:rPr>
-          <w:rFonts w:eastAsia="Times New Roman" w:cstheme="minorHAnsi"/>
-          <w:color w:val="auto"/>
-          <w:sz w:val="20"/>
-          <w:szCs w:val="20"/>
-        </w:rPr>
-        <w:t xml:space="preserve"> Foundation.</w:t>
-      </w:r>
-    </w:p>
-    <w:p>
-      <w:pPr>
+        <w:t>Successfully integrated Non-DAHC hospitals into the system, delivering the new workflow in just 20 days.</w:t>
+      </w:r>
+    </w:p>
+    <w:p>
+      <w:pPr>
+        <w:pStyle w:val="ListParagraph"/>
+        <w:numPr>
+          <w:ilvl w:val="0"/>
+          <w:numId w:val="14"/>
+        </w:numPr>
         <w:jc w:val="both"/>
         <w:rPr>
           <w:rFonts w:eastAsia="Times New Roman" w:cstheme="minorHAnsi"/>
+          <w:color w:val="auto"/>
+          <w:sz w:val="20"/>
+          <w:szCs w:val="20"/>
+        </w:rPr>
+      </w:pPr>
+      <w:r>
+        <w:rPr>
+          <w:rFonts w:eastAsia="Times New Roman" w:cstheme="minorHAnsi"/>
+          <w:color w:val="auto"/>
+          <w:sz w:val="20"/>
+          <w:szCs w:val="20"/>
+        </w:rPr>
+        <w:t>Exceeded user expectations by 56</w:t>
+      </w:r>
+      <w:r>
+        <w:rPr>
+          <w:rFonts w:eastAsia="Times New Roman" w:cstheme="minorHAnsi"/>
+          <w:color w:val="auto"/>
+          <w:sz w:val="20"/>
+          <w:szCs w:val="20"/>
+        </w:rPr>
+        <w:t>%, allowing immediate processing of 200+ Non-DAHC charity requests, accelerating treatment initiation.</w:t>
+      </w:r>
+    </w:p>
+    <w:p>
+      <w:pPr>
+        <w:pStyle w:val="ListParagraph"/>
+        <w:numPr>
+          <w:ilvl w:val="0"/>
+          <w:numId w:val="14"/>
+        </w:numPr>
+        <w:jc w:val="both"/>
+        <w:rPr>
+          <w:rFonts w:eastAsia="Times New Roman" w:cstheme="minorHAnsi"/>
+          <w:color w:val="auto"/>
+          <w:sz w:val="20"/>
+          <w:szCs w:val="20"/>
+        </w:rPr>
+      </w:pPr>
+      <w:r>
+        <w:rPr>
+          <w:rFonts w:eastAsia="Times New Roman" w:cstheme="minorHAnsi"/>
+          <w:color w:val="auto"/>
+          <w:sz w:val="20"/>
+          <w:szCs w:val="20"/>
+        </w:rPr>
+        <w:t>Built Windows Services for real-time donation utilization sync, shifting from monthly to 30-minute automated data synchronization with external regulatory body IACAD (Abu Dhabi), ensuring 100% accuracy in financial reporting while reducing manual efforts and errors.</w:t>
+      </w:r>
+      <w:r>
+        <w:rPr>
+          <w:rFonts w:eastAsia="Times New Roman" w:cstheme="minorHAnsi"/>
+          <w:color w:val="auto"/>
+          <w:sz w:val="20"/>
+          <w:szCs w:val="20"/>
+        </w:rPr>
+        <w:t xml:space="preserve"> </w:t>
+      </w:r>
+    </w:p>
+    <w:p>
+      <w:pPr>
+        <w:jc w:val="both"/>
+        <w:rPr>
+          <w:rFonts w:eastAsia="Times New Roman" w:cstheme="minorHAnsi"/>
           <w:sz w:val="20"/>
           <w:szCs w:val="20"/>
         </w:rPr>
@@ -1555,15 +1191,39 @@
           <w:sz w:val="20"/>
           <w:szCs w:val="20"/>
         </w:rPr>
-        <w:t>C#, .NET Core 3.1, .NET Web API, SQL Server 2019, Angular 10 a</w:t>
-      </w:r>
-      <w:r>
-        <w:rPr>
-          <w:rFonts w:eastAsia="Times New Roman" w:cstheme="minorHAnsi"/>
-          <w:sz w:val="20"/>
-          <w:szCs w:val="20"/>
-        </w:rPr>
-        <w:t>nd 16, IIS 8.5, and Azure Repos.</w:t>
+        <w:t xml:space="preserve">C#, </w:t>
+      </w:r>
+      <w:r>
+        <w:rPr>
+          <w:rFonts w:cstheme="minorHAnsi"/>
+          <w:sz w:val="20"/>
+          <w:szCs w:val="20"/>
+        </w:rPr>
+        <w:t>.NET Framework 4.5</w:t>
+      </w:r>
+      <w:r>
+        <w:rPr>
+          <w:rFonts w:cstheme="minorHAnsi"/>
+          <w:sz w:val="20"/>
+          <w:szCs w:val="20"/>
+        </w:rPr>
+        <w:t xml:space="preserve">, </w:t>
+      </w:r>
+      <w:r>
+        <w:rPr>
+          <w:rFonts w:eastAsia="Times New Roman" w:cstheme="minorHAnsi"/>
+          <w:sz w:val="20"/>
+          <w:szCs w:val="20"/>
+        </w:rPr>
+        <w:t>.NET Core 3.1, .NET Web API, SQL Server 2019, Angular 10 a</w:t>
+      </w:r>
+      <w:r>
+        <w:rPr>
+          <w:rFonts w:eastAsia="Times New Roman" w:cstheme="minorHAnsi"/>
+          <w:sz w:val="20"/>
+          <w:szCs w:val="20"/>
+        </w:rPr>
+        <w:t xml:space="preserve">nd 16, IIS 8.5, and Azure Repos. </w:t>
       </w:r>
     </w:p>
     <w:p>
@@ -1575,16 +1235,6 @@
           <w:szCs w:val="20"/>
         </w:rPr>
       </w:pPr>
-    </w:p>
-    <w:p>
-      <w:pPr>
-        <w:spacing w:after="0"/>
-        <w:rPr>
-          <w:rFonts w:cstheme="minorHAnsi"/>
-          <w:sz w:val="20"/>
-          <w:szCs w:val="20"/>
-        </w:rPr>
-      </w:pPr>
       <w:r>
         <w:rPr>
           <w:rFonts w:cstheme="minorHAnsi"/>
@@ -1599,6 +1249,14 @@
           <w:sz w:val="20"/>
           <w:szCs w:val="20"/>
         </w:rPr>
+        <w:t xml:space="preserve"> </w:t>
+      </w:r>
+      <w:r>
+        <w:rPr>
+          <w:rFonts w:cstheme="minorHAnsi"/>
+          <w:sz w:val="20"/>
+          <w:szCs w:val="20"/>
+        </w:rPr>
         <w:tab/>
       </w:r>
       <w:r>
@@ -1679,7 +1337,23 @@
           <w:sz w:val="20"/>
           <w:szCs w:val="20"/>
         </w:rPr>
-        <w:t>Sep 2022 to Feb</w:t>
+        <w:t>Sep 2022</w:t>
+      </w:r>
+      <w:r>
+        <w:rPr>
+          <w:rFonts w:cstheme="minorHAnsi"/>
+          <w:sz w:val="20"/>
+          <w:szCs w:val="20"/>
+        </w:rPr>
+        <w:t xml:space="preserve"> – </w:t>
+      </w:r>
+      <w:r>
+        <w:rPr>
+          <w:rFonts w:cstheme="minorHAnsi"/>
+          <w:sz w:val="20"/>
+          <w:szCs w:val="20"/>
+        </w:rPr>
+        <w:t>Feb</w:t>
       </w:r>
       <w:r>
         <w:rPr>
@@ -1741,7 +1415,16 @@
           <w:sz w:val="20"/>
           <w:szCs w:val="20"/>
         </w:rPr>
-        <w:t>Developed high-quality applications tailored to client requirements in the insurance sector, with a focus on health and motor insurance, ensuring secure and reliable solutions.</w:t>
+        <w:t>Architected and delivered insurance management platform handling 1000+ daily transactions for UAE health and motor insurance providers using .NET Core and Angular 13</w:t>
+      </w:r>
+      <w:r>
+        <w:rPr>
+          <w:rFonts w:eastAsia="Times New Roman" w:cstheme="minorHAnsi"/>
+          <w:color w:val="auto"/>
+          <w:sz w:val="20"/>
+          <w:szCs w:val="20"/>
+        </w:rPr>
+        <w:t>.</w:t>
       </w:r>
     </w:p>
     <w:p>
@@ -1766,7 +1449,16 @@
           <w:sz w:val="20"/>
           <w:szCs w:val="20"/>
         </w:rPr>
-        <w:t>Translated complex client requirements into robust code, delivering secure front-end and back-end solutions aligned with industry standards for insurance compliance.</w:t>
+        <w:t>Reduced system response time by 35% through optimized database queries and frontend component lazy loading</w:t>
+      </w:r>
+      <w:r>
+        <w:rPr>
+          <w:rFonts w:eastAsia="Times New Roman" w:cstheme="minorHAnsi"/>
+          <w:color w:val="auto"/>
+          <w:sz w:val="20"/>
+          <w:szCs w:val="20"/>
+        </w:rPr>
+        <w:t>.</w:t>
       </w:r>
     </w:p>
     <w:p>
@@ -1791,7 +1483,16 @@
           <w:sz w:val="20"/>
           <w:szCs w:val="20"/>
         </w:rPr>
-        <w:t>Proactively took ownership of tasks from start to finish, consistently meeting deadlines and quality standards.</w:t>
+        <w:t>Implemented comprehensive logging and monitoring system, decreasing bug resolution time by 50%</w:t>
+      </w:r>
+      <w:r>
+        <w:rPr>
+          <w:rFonts w:eastAsia="Times New Roman" w:cstheme="minorHAnsi"/>
+          <w:color w:val="auto"/>
+          <w:sz w:val="20"/>
+          <w:szCs w:val="20"/>
+        </w:rPr>
+        <w:t>.</w:t>
       </w:r>
     </w:p>
     <w:p>
@@ -1803,20 +1504,296 @@
         </w:numPr>
         <w:jc w:val="both"/>
         <w:rPr>
-          <w:rFonts w:eastAsia="Times New Roman" w:cstheme="minorHAnsi"/>
-          <w:color w:val="auto"/>
-          <w:sz w:val="20"/>
-          <w:szCs w:val="20"/>
-        </w:rPr>
-      </w:pPr>
-      <w:r>
-        <w:rPr>
-          <w:rFonts w:eastAsia="Times New Roman" w:cstheme="minorHAnsi"/>
-          <w:color w:val="auto"/>
-          <w:sz w:val="20"/>
-          <w:szCs w:val="20"/>
-        </w:rPr>
-        <w:t>Integrated front-end components into back-end systems, creating seamless user experiences and ensuring optimal functionality across applications.</w:t>
+          <w:rFonts w:cstheme="minorHAnsi"/>
+          <w:color w:val="auto"/>
+          <w:sz w:val="20"/>
+          <w:szCs w:val="20"/>
+        </w:rPr>
+      </w:pPr>
+      <w:r>
+        <w:rPr>
+          <w:rFonts w:eastAsia="Times New Roman" w:cstheme="minorHAnsi"/>
+          <w:color w:val="auto"/>
+          <w:sz w:val="20"/>
+          <w:szCs w:val="20"/>
+        </w:rPr>
+        <w:t>Produced comprehensive technical documentation, enabling streamlined handovers and efficient maintenance.</w:t>
+      </w:r>
+      <w:r>
+        <w:rPr>
+          <w:rFonts w:cstheme="minorHAnsi"/>
+          <w:color w:val="auto"/>
+          <w:sz w:val="20"/>
+          <w:szCs w:val="20"/>
+        </w:rPr>
+        <w:t xml:space="preserve"> </w:t>
+      </w:r>
+    </w:p>
+    <w:p>
+      <w:pPr>
+        <w:spacing w:after="0"/>
+        <w:jc w:val="both"/>
+        <w:rPr>
+          <w:rFonts w:cstheme="minorHAnsi"/>
+          <w:sz w:val="20"/>
+          <w:szCs w:val="20"/>
+        </w:rPr>
+      </w:pPr>
+      <w:r>
+        <w:rPr>
+          <w:rFonts w:cstheme="minorHAnsi"/>
+          <w:b/>
+          <w:sz w:val="20"/>
+          <w:szCs w:val="20"/>
+        </w:rPr>
+        <w:t xml:space="preserve">Language/Technology used: </w:t>
+      </w:r>
+      <w:r>
+        <w:rPr>
+          <w:rFonts w:cstheme="minorHAnsi"/>
+          <w:sz w:val="20"/>
+          <w:szCs w:val="20"/>
+        </w:rPr>
+        <w:t>C#, .NET Framework 4.5, 4.8, .NET Core, ASP.NET MVC, Web API, SQL Server 2016, Angular 8, Angular 13, IIS 8.5, Azure Repos.</w:t>
+      </w:r>
+      <w:r>
+        <w:rPr>
+          <w:rFonts w:cstheme="minorHAnsi"/>
+          <w:sz w:val="20"/>
+          <w:szCs w:val="20"/>
+        </w:rPr>
+        <w:t xml:space="preserve"> </w:t>
+      </w:r>
+      <w:r>
+        <w:rPr>
+          <w:rFonts w:cstheme="minorHAnsi"/>
+          <w:sz w:val="20"/>
+          <w:szCs w:val="20"/>
+        </w:rPr>
+        <w:t xml:space="preserve"> </w:t>
+      </w:r>
+    </w:p>
+    <w:p>
+      <w:pPr>
+        <w:spacing w:after="0"/>
+        <w:jc w:val="both"/>
+        <w:rPr>
+          <w:rFonts w:cstheme="minorHAnsi"/>
+          <w:sz w:val="20"/>
+          <w:szCs w:val="20"/>
+        </w:rPr>
+      </w:pPr>
+    </w:p>
+    <w:p>
+      <w:pPr>
+        <w:spacing w:after="0"/>
+        <w:rPr>
+          <w:rFonts w:cstheme="minorHAnsi"/>
+          <w:sz w:val="20"/>
+          <w:szCs w:val="20"/>
+        </w:rPr>
+      </w:pPr>
+      <w:r>
+        <w:rPr>
+          <w:rFonts w:cstheme="minorHAnsi"/>
+          <w:sz w:val="20"/>
+          <w:szCs w:val="20"/>
+        </w:rPr>
+        <w:lastRenderedPageBreak/>
+        <w:t>Senior Software Engineer</w:t>
+      </w:r>
+      <w:r>
+        <w:rPr>
+          <w:rFonts w:cstheme="minorHAnsi"/>
+          <w:sz w:val="20"/>
+          <w:szCs w:val="20"/>
+        </w:rPr>
+        <w:tab/>
+      </w:r>
+      <w:r>
+        <w:rPr>
+          <w:rFonts w:cstheme="minorHAnsi"/>
+          <w:sz w:val="20"/>
+          <w:szCs w:val="20"/>
+        </w:rPr>
+        <w:tab/>
+      </w:r>
+      <w:r>
+        <w:rPr>
+          <w:rFonts w:cstheme="minorHAnsi"/>
+          <w:sz w:val="20"/>
+          <w:szCs w:val="20"/>
+        </w:rPr>
+        <w:tab/>
+      </w:r>
+      <w:r>
+        <w:rPr>
+          <w:rFonts w:cstheme="minorHAnsi"/>
+          <w:sz w:val="20"/>
+          <w:szCs w:val="20"/>
+        </w:rPr>
+        <w:tab/>
+      </w:r>
+      <w:r>
+        <w:rPr>
+          <w:rFonts w:cstheme="minorHAnsi"/>
+          <w:sz w:val="20"/>
+          <w:szCs w:val="20"/>
+        </w:rPr>
+        <w:tab/>
+      </w:r>
+      <w:r>
+        <w:rPr>
+          <w:rFonts w:cstheme="minorHAnsi"/>
+          <w:sz w:val="20"/>
+          <w:szCs w:val="20"/>
+        </w:rPr>
+        <w:tab/>
+      </w:r>
+      <w:r>
+        <w:rPr>
+          <w:rFonts w:cstheme="minorHAnsi"/>
+          <w:sz w:val="20"/>
+          <w:szCs w:val="20"/>
+        </w:rPr>
+        <w:tab/>
+      </w:r>
+      <w:r>
+        <w:rPr>
+          <w:rFonts w:cstheme="minorHAnsi"/>
+          <w:sz w:val="20"/>
+          <w:szCs w:val="20"/>
+        </w:rPr>
+        <w:tab/>
+      </w:r>
+      <w:r>
+        <w:rPr>
+          <w:rFonts w:cstheme="minorHAnsi"/>
+          <w:sz w:val="20"/>
+          <w:szCs w:val="20"/>
+        </w:rPr>
+        <w:tab/>
+      </w:r>
+      <w:r>
+        <w:rPr>
+          <w:rFonts w:cstheme="minorHAnsi"/>
+          <w:sz w:val="20"/>
+          <w:szCs w:val="20"/>
+        </w:rPr>
+        <w:tab/>
+      </w:r>
+      <w:r>
+        <w:rPr>
+          <w:rFonts w:cstheme="minorHAnsi"/>
+          <w:sz w:val="20"/>
+          <w:szCs w:val="20"/>
+        </w:rPr>
+        <w:t>Mar</w:t>
+      </w:r>
+      <w:r>
+        <w:rPr>
+          <w:rFonts w:cstheme="minorHAnsi"/>
+          <w:sz w:val="20"/>
+          <w:szCs w:val="20"/>
+        </w:rPr>
+        <w:t xml:space="preserve"> 202</w:t>
+      </w:r>
+      <w:r>
+        <w:rPr>
+          <w:rFonts w:cstheme="minorHAnsi"/>
+          <w:sz w:val="20"/>
+          <w:szCs w:val="20"/>
+        </w:rPr>
+        <w:t>1</w:t>
+      </w:r>
+      <w:r>
+        <w:rPr>
+          <w:rFonts w:cstheme="minorHAnsi"/>
+          <w:sz w:val="20"/>
+          <w:szCs w:val="20"/>
+        </w:rPr>
+        <w:t xml:space="preserve"> – </w:t>
+      </w:r>
+      <w:r>
+        <w:rPr>
+          <w:rFonts w:cstheme="minorHAnsi"/>
+          <w:sz w:val="20"/>
+          <w:szCs w:val="20"/>
+        </w:rPr>
+        <w:t>Aug</w:t>
+      </w:r>
+      <w:r>
+        <w:rPr>
+          <w:rFonts w:cstheme="minorHAnsi"/>
+          <w:sz w:val="20"/>
+          <w:szCs w:val="20"/>
+        </w:rPr>
+        <w:t xml:space="preserve"> 202</w:t>
+      </w:r>
+      <w:r>
+        <w:rPr>
+          <w:rFonts w:cstheme="minorHAnsi"/>
+          <w:sz w:val="20"/>
+          <w:szCs w:val="20"/>
+        </w:rPr>
+        <w:t>2</w:t>
+      </w:r>
+      <w:r>
+        <w:rPr>
+          <w:rFonts w:cstheme="minorHAnsi"/>
+          <w:sz w:val="20"/>
+          <w:szCs w:val="20"/>
+        </w:rPr>
+        <w:t xml:space="preserve"> </w:t>
+      </w:r>
+    </w:p>
+    <w:p>
+      <w:pPr>
+        <w:spacing w:after="0"/>
+        <w:rPr>
+          <w:rFonts w:cstheme="minorHAnsi"/>
+          <w:b/>
+          <w:sz w:val="20"/>
+          <w:szCs w:val="20"/>
+        </w:rPr>
+      </w:pPr>
+      <w:r>
+        <w:rPr>
+          <w:rFonts w:cstheme="minorHAnsi"/>
+          <w:b/>
+          <w:sz w:val="20"/>
+          <w:szCs w:val="20"/>
+        </w:rPr>
+        <w:t>M2SYS Technology (A US-based offshore company)</w:t>
+      </w:r>
+      <w:r>
+        <w:rPr>
+          <w:rStyle w:val="SubtleReference"/>
+          <w:rFonts w:cstheme="minorHAnsi"/>
+          <w:b w:val="0"/>
+          <w:color w:val="auto"/>
+          <w:sz w:val="20"/>
+          <w:szCs w:val="20"/>
+        </w:rPr>
+        <w:t xml:space="preserve">, </w:t>
+      </w:r>
+      <w:r>
+        <w:rPr>
+          <w:rFonts w:cstheme="minorHAnsi"/>
+          <w:b/>
+          <w:sz w:val="20"/>
+          <w:szCs w:val="20"/>
+        </w:rPr>
+        <w:t xml:space="preserve">Dhaka, Bangladesh </w:t>
+      </w:r>
+      <w:r>
+        <w:rPr>
+          <w:rFonts w:cstheme="minorHAnsi"/>
+          <w:b/>
+          <w:sz w:val="20"/>
+          <w:szCs w:val="20"/>
+        </w:rPr>
+        <w:t xml:space="preserve"> </w:t>
       </w:r>
     </w:p>
     <w:p>
@@ -1828,280 +1805,47 @@
         </w:numPr>
         <w:jc w:val="both"/>
         <w:rPr>
-          <w:rFonts w:cstheme="minorHAnsi"/>
-          <w:color w:val="auto"/>
-          <w:sz w:val="20"/>
-          <w:szCs w:val="20"/>
-        </w:rPr>
-      </w:pPr>
-      <w:r>
-        <w:rPr>
-          <w:rFonts w:eastAsia="Times New Roman" w:cstheme="minorHAnsi"/>
-          <w:color w:val="auto"/>
-          <w:sz w:val="20"/>
-          <w:szCs w:val="20"/>
-        </w:rPr>
-        <w:t>Produced comprehensive technical documentation, enabling streamlined handovers and efficient maintenance.</w:t>
-      </w:r>
-      <w:r>
-        <w:rPr>
-          <w:rFonts w:cstheme="minorHAnsi"/>
-          <w:color w:val="auto"/>
-          <w:sz w:val="20"/>
-          <w:szCs w:val="20"/>
-        </w:rPr>
-        <w:t xml:space="preserve"> </w:t>
-      </w:r>
-    </w:p>
-    <w:p>
-      <w:pPr>
-        <w:spacing w:after="0"/>
-        <w:jc w:val="both"/>
-        <w:rPr>
-          <w:rFonts w:cstheme="minorHAnsi"/>
-          <w:sz w:val="20"/>
-          <w:szCs w:val="20"/>
-        </w:rPr>
-      </w:pPr>
-      <w:r>
-        <w:rPr>
-          <w:rFonts w:cstheme="minorHAnsi"/>
-          <w:b/>
-          <w:sz w:val="20"/>
-          <w:szCs w:val="20"/>
-        </w:rPr>
-        <w:lastRenderedPageBreak/>
-        <w:t xml:space="preserve">Language/Technology used: </w:t>
-      </w:r>
-      <w:r>
-        <w:rPr>
-          <w:rFonts w:cstheme="minorHAnsi"/>
-          <w:sz w:val="20"/>
-          <w:szCs w:val="20"/>
-        </w:rPr>
-        <w:t xml:space="preserve">C#, .NET Framework 4.5, 4.8, .NET Core, ASP.NET MVC, Web API, SQL Server 2016, Angular 8, Angular 13, IIS 8.5, Azure Repos. </w:t>
-      </w:r>
-    </w:p>
-    <w:p>
-      <w:pPr>
-        <w:spacing w:after="0"/>
-        <w:jc w:val="both"/>
-        <w:rPr>
-          <w:rFonts w:cstheme="minorHAnsi"/>
-          <w:sz w:val="20"/>
-          <w:szCs w:val="20"/>
-        </w:rPr>
-      </w:pPr>
-    </w:p>
-    <w:p>
-      <w:pPr>
-        <w:spacing w:after="0"/>
-        <w:rPr>
-          <w:rFonts w:cstheme="minorHAnsi"/>
-          <w:sz w:val="20"/>
-          <w:szCs w:val="20"/>
-        </w:rPr>
-      </w:pPr>
-      <w:r>
-        <w:rPr>
-          <w:rFonts w:cstheme="minorHAnsi"/>
-          <w:sz w:val="20"/>
-          <w:szCs w:val="20"/>
-        </w:rPr>
-        <w:t>Senior Software Engineer</w:t>
-      </w:r>
-      <w:r>
-        <w:rPr>
-          <w:rFonts w:cstheme="minorHAnsi"/>
-          <w:sz w:val="20"/>
-          <w:szCs w:val="20"/>
-        </w:rPr>
-        <w:tab/>
-      </w:r>
-      <w:r>
-        <w:rPr>
-          <w:rFonts w:cstheme="minorHAnsi"/>
-          <w:sz w:val="20"/>
-          <w:szCs w:val="20"/>
-        </w:rPr>
-        <w:tab/>
-      </w:r>
-      <w:r>
-        <w:rPr>
-          <w:rFonts w:cstheme="minorHAnsi"/>
-          <w:sz w:val="20"/>
-          <w:szCs w:val="20"/>
-        </w:rPr>
-        <w:tab/>
-      </w:r>
-      <w:r>
-        <w:rPr>
-          <w:rFonts w:cstheme="minorHAnsi"/>
-          <w:sz w:val="20"/>
-          <w:szCs w:val="20"/>
-        </w:rPr>
-        <w:tab/>
-      </w:r>
-      <w:r>
-        <w:rPr>
-          <w:rFonts w:cstheme="minorHAnsi"/>
-          <w:sz w:val="20"/>
-          <w:szCs w:val="20"/>
-        </w:rPr>
-        <w:tab/>
-      </w:r>
-      <w:r>
-        <w:rPr>
-          <w:rFonts w:cstheme="minorHAnsi"/>
-          <w:sz w:val="20"/>
-          <w:szCs w:val="20"/>
-        </w:rPr>
-        <w:tab/>
-      </w:r>
-      <w:r>
-        <w:rPr>
-          <w:rFonts w:cstheme="minorHAnsi"/>
-          <w:sz w:val="20"/>
-          <w:szCs w:val="20"/>
-        </w:rPr>
-        <w:tab/>
-      </w:r>
-      <w:r>
-        <w:rPr>
-          <w:rFonts w:cstheme="minorHAnsi"/>
-          <w:sz w:val="20"/>
-          <w:szCs w:val="20"/>
-        </w:rPr>
-        <w:tab/>
-      </w:r>
-      <w:r>
-        <w:rPr>
-          <w:rFonts w:cstheme="minorHAnsi"/>
-          <w:sz w:val="20"/>
-          <w:szCs w:val="20"/>
-        </w:rPr>
-        <w:tab/>
-      </w:r>
-      <w:r>
-        <w:rPr>
-          <w:rFonts w:cstheme="minorHAnsi"/>
-          <w:sz w:val="20"/>
-          <w:szCs w:val="20"/>
-        </w:rPr>
-        <w:tab/>
-      </w:r>
-      <w:r>
-        <w:rPr>
-          <w:rFonts w:cstheme="minorHAnsi"/>
-          <w:sz w:val="20"/>
-          <w:szCs w:val="20"/>
-        </w:rPr>
-        <w:t>Mar</w:t>
-      </w:r>
-      <w:r>
-        <w:rPr>
-          <w:rFonts w:cstheme="minorHAnsi"/>
-          <w:sz w:val="20"/>
-          <w:szCs w:val="20"/>
-        </w:rPr>
-        <w:t xml:space="preserve"> 202</w:t>
-      </w:r>
-      <w:r>
-        <w:rPr>
-          <w:rFonts w:cstheme="minorHAnsi"/>
-          <w:sz w:val="20"/>
-          <w:szCs w:val="20"/>
-        </w:rPr>
-        <w:t>1</w:t>
-      </w:r>
-      <w:r>
-        <w:rPr>
-          <w:rFonts w:cstheme="minorHAnsi"/>
-          <w:sz w:val="20"/>
-          <w:szCs w:val="20"/>
-        </w:rPr>
-        <w:t xml:space="preserve"> to </w:t>
-      </w:r>
-      <w:r>
-        <w:rPr>
-          <w:rFonts w:cstheme="minorHAnsi"/>
-          <w:sz w:val="20"/>
-          <w:szCs w:val="20"/>
-        </w:rPr>
-        <w:t>Aug</w:t>
-      </w:r>
-      <w:r>
-        <w:rPr>
-          <w:rFonts w:cstheme="minorHAnsi"/>
-          <w:sz w:val="20"/>
-          <w:szCs w:val="20"/>
-        </w:rPr>
-        <w:t xml:space="preserve"> 202</w:t>
-      </w:r>
-      <w:r>
-        <w:rPr>
-          <w:rFonts w:cstheme="minorHAnsi"/>
-          <w:sz w:val="20"/>
-          <w:szCs w:val="20"/>
-        </w:rPr>
-        <w:t>2</w:t>
-      </w:r>
-      <w:r>
-        <w:rPr>
-          <w:rFonts w:cstheme="minorHAnsi"/>
-          <w:sz w:val="20"/>
-          <w:szCs w:val="20"/>
-        </w:rPr>
-        <w:t xml:space="preserve"> </w:t>
-      </w:r>
-    </w:p>
-    <w:p>
-      <w:pPr>
-        <w:spacing w:after="0"/>
-        <w:rPr>
-          <w:rFonts w:cstheme="minorHAnsi"/>
-          <w:b/>
-          <w:sz w:val="20"/>
-          <w:szCs w:val="20"/>
-        </w:rPr>
-      </w:pPr>
-      <w:r>
-        <w:rPr>
-          <w:rFonts w:cstheme="minorHAnsi"/>
-          <w:b/>
-          <w:sz w:val="20"/>
-          <w:szCs w:val="20"/>
-        </w:rPr>
-        <w:t>M2SYS Technology (A US-based offshore company)</w:t>
-      </w:r>
-      <w:r>
-        <w:rPr>
-          <w:rStyle w:val="SubtleReference"/>
-          <w:rFonts w:cstheme="minorHAnsi"/>
-          <w:b w:val="0"/>
-          <w:color w:val="auto"/>
-          <w:sz w:val="20"/>
-          <w:szCs w:val="20"/>
-        </w:rPr>
-        <w:t xml:space="preserve">, </w:t>
-      </w:r>
-      <w:r>
-        <w:rPr>
-          <w:rFonts w:cstheme="minorHAnsi"/>
-          <w:b/>
-          <w:sz w:val="20"/>
-          <w:szCs w:val="20"/>
-        </w:rPr>
-        <w:t xml:space="preserve">Dhaka, Bangladesh </w:t>
-      </w:r>
-      <w:r>
-        <w:rPr>
-          <w:rFonts w:cstheme="minorHAnsi"/>
-          <w:b/>
-          <w:sz w:val="20"/>
-          <w:szCs w:val="20"/>
-        </w:rPr>
-        <w:t xml:space="preserve"> </w:t>
+          <w:rFonts w:eastAsia="Times New Roman" w:cstheme="minorHAnsi"/>
+          <w:color w:val="auto"/>
+          <w:sz w:val="20"/>
+          <w:szCs w:val="20"/>
+        </w:rPr>
+      </w:pPr>
+      <w:r>
+        <w:rPr>
+          <w:rFonts w:eastAsia="Times New Roman" w:cstheme="minorHAnsi"/>
+          <w:color w:val="auto"/>
+          <w:sz w:val="20"/>
+          <w:szCs w:val="20"/>
+        </w:rPr>
+        <w:t xml:space="preserve">Increased customer satisfaction from 75% to 95% by </w:t>
+      </w:r>
+      <w:r>
+        <w:rPr>
+          <w:rFonts w:eastAsia="Times New Roman" w:cstheme="minorHAnsi"/>
+          <w:color w:val="auto"/>
+          <w:sz w:val="20"/>
+          <w:szCs w:val="20"/>
+        </w:rPr>
+        <w:t xml:space="preserve">redesigning and developing an </w:t>
+      </w:r>
+      <w:r>
+        <w:rPr>
+          <w:rFonts w:eastAsia="Times New Roman" w:cstheme="minorHAnsi"/>
+          <w:color w:val="auto"/>
+          <w:sz w:val="20"/>
+          <w:szCs w:val="20"/>
+        </w:rPr>
+        <w:t>in-house Biometric Analytics service, eliminating $50K annual third-party dependency</w:t>
+      </w:r>
+      <w:r>
+        <w:rPr>
+          <w:rFonts w:eastAsia="Times New Roman" w:cstheme="minorHAnsi"/>
+          <w:color w:val="auto"/>
+          <w:sz w:val="20"/>
+          <w:szCs w:val="20"/>
+        </w:rPr>
+        <w:t>.</w:t>
       </w:r>
     </w:p>
     <w:p>
@@ -2126,7 +1870,34 @@
           <w:sz w:val="20"/>
           <w:szCs w:val="20"/>
         </w:rPr>
-        <w:t>Conducted detailed requirement analysis, design, and development of software solutions, consistently aligning deliverables with client specifications and project goals.</w:t>
+        <w:t>Developed high-performance Biometric API processing 100K+ daily transactio</w:t>
+      </w:r>
+      <w:r>
+        <w:rPr>
+          <w:rFonts w:eastAsia="Times New Roman" w:cstheme="minorHAnsi"/>
+          <w:color w:val="auto"/>
+          <w:sz w:val="20"/>
+          <w:szCs w:val="20"/>
+        </w:rPr>
+        <w:t>ns, reducing response time by 25</w:t>
+      </w:r>
+      <w:r>
+        <w:rPr>
+          <w:rFonts w:eastAsia="Times New Roman" w:cstheme="minorHAnsi"/>
+          <w:color w:val="auto"/>
+          <w:sz w:val="20"/>
+          <w:szCs w:val="20"/>
+        </w:rPr>
+        <w:t>%</w:t>
+      </w:r>
+      <w:r>
+        <w:rPr>
+          <w:rFonts w:eastAsia="Times New Roman" w:cstheme="minorHAnsi"/>
+          <w:color w:val="auto"/>
+          <w:sz w:val="20"/>
+          <w:szCs w:val="20"/>
+        </w:rPr>
+        <w:t>.</w:t>
       </w:r>
     </w:p>
     <w:p>
@@ -2151,7 +1922,16 @@
           <w:sz w:val="20"/>
           <w:szCs w:val="20"/>
         </w:rPr>
-        <w:t>Elevated customer satisfaction from 75% to 95% by introducing an alternative solution for Biometric Analytics services, reducing dependency on third-party systems.</w:t>
+        <w:t>Built two custom CloudApper connectors enabling seamless biometric data integration, leading to successful onboarding of two major enterprise clients</w:t>
+      </w:r>
+      <w:r>
+        <w:rPr>
+          <w:rFonts w:eastAsia="Times New Roman" w:cstheme="minorHAnsi"/>
+          <w:color w:val="auto"/>
+          <w:sz w:val="20"/>
+          <w:szCs w:val="20"/>
+        </w:rPr>
+        <w:t>.</w:t>
       </w:r>
     </w:p>
     <w:p>
@@ -2176,27 +1956,16 @@
           <w:sz w:val="20"/>
           <w:szCs w:val="20"/>
         </w:rPr>
-        <w:t xml:space="preserve">Developed and deployed two intermediary connectors for </w:t>
-      </w:r>
-      <w:proofErr w:type="spellStart"/>
-      <w:r>
-        <w:rPr>
-          <w:rFonts w:eastAsia="Times New Roman" w:cstheme="minorHAnsi"/>
-          <w:color w:val="auto"/>
-          <w:sz w:val="20"/>
-          <w:szCs w:val="20"/>
-        </w:rPr>
-        <w:t>CloudApper</w:t>
-      </w:r>
-      <w:proofErr w:type="spellEnd"/>
-      <w:r>
-        <w:rPr>
-          <w:rFonts w:eastAsia="Times New Roman" w:cstheme="minorHAnsi"/>
-          <w:color w:val="auto"/>
-          <w:sz w:val="20"/>
-          <w:szCs w:val="20"/>
-        </w:rPr>
-        <w:t>, which enhanced data integration between client servers and internal platforms, enabling two target customers to onboard with M2SYS.</w:t>
+        <w:t>Designed automated migration toolkit for legacy biometric systems, reducing client migration time from weeks to days</w:t>
+      </w:r>
+      <w:r>
+        <w:rPr>
+          <w:rFonts w:eastAsia="Times New Roman" w:cstheme="minorHAnsi"/>
+          <w:color w:val="auto"/>
+          <w:sz w:val="20"/>
+          <w:szCs w:val="20"/>
+        </w:rPr>
+        <w:t>.</w:t>
       </w:r>
     </w:p>
     <w:p>
@@ -2221,32 +1990,16 @@
           <w:sz w:val="20"/>
           <w:szCs w:val="20"/>
         </w:rPr>
-        <w:t>Spearheaded the development of a comprehensive Biometric API for various biometric operations, including data migration processes, significantly streamlining operations for end users.</w:t>
-      </w:r>
-    </w:p>
-    <w:p>
-      <w:pPr>
-        <w:pStyle w:val="ListParagraph"/>
-        <w:numPr>
-          <w:ilvl w:val="0"/>
-          <w:numId w:val="13"/>
-        </w:numPr>
-        <w:jc w:val="both"/>
-        <w:rPr>
-          <w:rFonts w:eastAsia="Times New Roman" w:cstheme="minorHAnsi"/>
-          <w:color w:val="auto"/>
-          <w:sz w:val="20"/>
-          <w:szCs w:val="20"/>
-        </w:rPr>
-      </w:pPr>
-      <w:r>
-        <w:rPr>
-          <w:rFonts w:eastAsia="Times New Roman" w:cstheme="minorHAnsi"/>
-          <w:color w:val="auto"/>
-          <w:sz w:val="20"/>
-          <w:szCs w:val="20"/>
-        </w:rPr>
-        <w:t>Produced thorough API documentation, facilitating smooth integration for clients and reducing onboarding time for new technical staff.</w:t>
+        <w:t>Created interactive API documentation portal, decreasing client integration time by 60% and technical support tickets by 40%</w:t>
+      </w:r>
+      <w:r>
+        <w:rPr>
+          <w:rFonts w:eastAsia="Times New Roman" w:cstheme="minorHAnsi"/>
+          <w:color w:val="auto"/>
+          <w:sz w:val="20"/>
+          <w:szCs w:val="20"/>
+        </w:rPr>
+        <w:t>.</w:t>
       </w:r>
       <w:r>
         <w:rPr>
@@ -2283,7 +2036,47 @@
           <w:sz w:val="20"/>
           <w:szCs w:val="20"/>
         </w:rPr>
-        <w:t>C#, .NET Framework 4.5, 4.8, .NET Core, ASP.NET MVC, Web API, SQL Server 2016, Angular 8, Angular 13, IIS 8.5, Azure Repos.</w:t>
+        <w:t>C#, .NET Framework 4.5, .NET 5</w:t>
+      </w:r>
+      <w:r>
+        <w:rPr>
+          <w:rFonts w:cstheme="minorHAnsi"/>
+          <w:sz w:val="20"/>
+          <w:szCs w:val="20"/>
+        </w:rPr>
+        <w:t xml:space="preserve">, Web API, SQL Server 2016, Angular 13, </w:t>
+      </w:r>
+      <w:r>
+        <w:rPr>
+          <w:rFonts w:cstheme="minorHAnsi"/>
+          <w:sz w:val="20"/>
+          <w:szCs w:val="20"/>
+        </w:rPr>
+        <w:t>NGINX</w:t>
+      </w:r>
+      <w:r>
+        <w:rPr>
+          <w:rFonts w:cstheme="minorHAnsi"/>
+          <w:sz w:val="20"/>
+          <w:szCs w:val="20"/>
+        </w:rPr>
+        <w:t xml:space="preserve">, </w:t>
+      </w:r>
+      <w:r>
+        <w:rPr>
+          <w:rFonts w:cstheme="minorHAnsi"/>
+          <w:sz w:val="20"/>
+          <w:szCs w:val="20"/>
+        </w:rPr>
+        <w:t>Docker.</w:t>
+      </w:r>
+      <w:r>
+        <w:rPr>
+          <w:rFonts w:cstheme="minorHAnsi"/>
+          <w:sz w:val="20"/>
+          <w:szCs w:val="20"/>
+        </w:rPr>
+        <w:t xml:space="preserve"> </w:t>
       </w:r>
       <w:r>
         <w:rPr>
@@ -2462,7 +2255,25 @@
           <w:sz w:val="20"/>
           <w:szCs w:val="20"/>
         </w:rPr>
-        <w:t>Collaborated closely with stakeholders to gather requirements and led the architecture, design, and development of a Pharmaceutical ERP solution, boosting departmental revenue by 40%.</w:t>
+        <w:t>Collaborated closely with stakeholders to gather requirements and led the architecture, design, and development of a Pharmaceutical ERP solution, boo</w:t>
+      </w:r>
+      <w:r>
+        <w:rPr>
+          <w:rFonts w:eastAsia="Times New Roman" w:cstheme="minorHAnsi"/>
+          <w:color w:val="auto"/>
+          <w:sz w:val="20"/>
+          <w:szCs w:val="20"/>
+        </w:rPr>
+        <w:t>sting departmental revenue by 30</w:t>
+      </w:r>
+      <w:r>
+        <w:rPr>
+          <w:rFonts w:eastAsia="Times New Roman" w:cstheme="minorHAnsi"/>
+          <w:color w:val="auto"/>
+          <w:sz w:val="20"/>
+          <w:szCs w:val="20"/>
+        </w:rPr>
+        <w:t>%.</w:t>
       </w:r>
     </w:p>
     <w:p>
@@ -2565,7 +2376,15 @@
           <w:sz w:val="20"/>
           <w:szCs w:val="20"/>
         </w:rPr>
-        <w:t xml:space="preserve"> C#, .NET Framework 3.5, 4.5, ASP.NET MVC, .NET Core, Entity Framework Core, In-Memory Cache, SQL Server 2016, Angular 9, Docker, Azure app service, Azure Repos, </w:t>
+        <w:t xml:space="preserve"> C#, </w:t>
+      </w:r>
+      <w:r>
+        <w:rPr>
+          <w:rFonts w:cstheme="minorHAnsi"/>
+          <w:sz w:val="20"/>
+          <w:szCs w:val="20"/>
+        </w:rPr>
+        <w:t xml:space="preserve">.NET Core, Entity Framework Core, In-Memory Cache, SQL Server 2016, Angular 9, Docker, Azure app service, Azure Repos, </w:t>
       </w:r>
       <w:proofErr w:type="spellStart"/>
       <w:r>
@@ -2584,6 +2403,14 @@
           <w:szCs w:val="20"/>
         </w:rPr>
         <w:t>, TFS.</w:t>
+      </w:r>
+      <w:r>
+        <w:rPr>
+          <w:rFonts w:cstheme="minorHAnsi"/>
+          <w:sz w:val="20"/>
+          <w:szCs w:val="20"/>
+        </w:rPr>
+        <w:t xml:space="preserve"> </w:t>
       </w:r>
     </w:p>
     <w:p>
@@ -2602,200 +2429,32 @@
     <w:p>
       <w:pPr>
         <w:spacing w:after="0"/>
-        <w:jc w:val="both"/>
-        <w:rPr>
-          <w:rFonts w:cstheme="minorHAnsi"/>
-          <w:sz w:val="20"/>
-          <w:szCs w:val="20"/>
-        </w:rPr>
-      </w:pPr>
-      <w:r>
-        <w:rPr>
-          <w:rFonts w:cstheme="minorHAnsi"/>
-          <w:sz w:val="20"/>
-          <w:szCs w:val="20"/>
-        </w:rPr>
-        <w:t>Senior Software Engineer (Full stack development)</w:t>
-      </w:r>
-      <w:r>
-        <w:rPr>
-          <w:rFonts w:cstheme="minorHAnsi"/>
-          <w:sz w:val="20"/>
-          <w:szCs w:val="20"/>
-        </w:rPr>
-        <w:tab/>
-      </w:r>
-      <w:r>
-        <w:rPr>
-          <w:rFonts w:cstheme="minorHAnsi"/>
-          <w:sz w:val="20"/>
-          <w:szCs w:val="20"/>
-        </w:rPr>
-        <w:tab/>
-      </w:r>
-      <w:r>
-        <w:rPr>
-          <w:rFonts w:cstheme="minorHAnsi"/>
-          <w:sz w:val="20"/>
-          <w:szCs w:val="20"/>
-        </w:rPr>
-        <w:tab/>
-      </w:r>
-      <w:r>
-        <w:rPr>
-          <w:rFonts w:cstheme="minorHAnsi"/>
-          <w:sz w:val="20"/>
-          <w:szCs w:val="20"/>
-        </w:rPr>
-        <w:tab/>
-      </w:r>
-      <w:r>
-        <w:rPr>
-          <w:rFonts w:cstheme="minorHAnsi"/>
-          <w:sz w:val="20"/>
-          <w:szCs w:val="20"/>
-        </w:rPr>
-        <w:tab/>
-      </w:r>
-      <w:r>
-        <w:rPr>
-          <w:rFonts w:cstheme="minorHAnsi"/>
+        <w:rPr>
+          <w:sz w:val="20"/>
+          <w:szCs w:val="20"/>
+        </w:rPr>
+      </w:pPr>
+      <w:r>
+        <w:rPr>
+          <w:b/>
+          <w:sz w:val="20"/>
+          <w:szCs w:val="20"/>
+        </w:rPr>
+        <w:t>Senior Software Engineer</w:t>
+      </w:r>
+      <w:r>
+        <w:rPr>
+          <w:sz w:val="20"/>
+          <w:szCs w:val="20"/>
+        </w:rPr>
+        <w:t>, Raihana Consulting (A US-based offshore company), Dhaka, Bangladesh (Oct 2015 – Feb 2020)</w:t>
+      </w:r>
+      <w:r>
+        <w:rPr>
           <w:sz w:val="20"/>
           <w:szCs w:val="20"/>
         </w:rPr>
         <w:t xml:space="preserve"> </w:t>
-      </w:r>
-      <w:r>
-        <w:rPr>
-          <w:rFonts w:cstheme="minorHAnsi"/>
-          <w:sz w:val="20"/>
-          <w:szCs w:val="20"/>
-        </w:rPr>
-        <w:tab/>
-      </w:r>
-      <w:r>
-        <w:rPr>
-          <w:rFonts w:cstheme="minorHAnsi"/>
-          <w:sz w:val="20"/>
-          <w:szCs w:val="20"/>
-        </w:rPr>
-        <w:tab/>
-      </w:r>
-      <w:r>
-        <w:rPr>
-          <w:rFonts w:cstheme="minorHAnsi"/>
-          <w:sz w:val="20"/>
-          <w:szCs w:val="20"/>
-        </w:rPr>
-        <w:t>Oct</w:t>
-      </w:r>
-      <w:r>
-        <w:rPr>
-          <w:rFonts w:cstheme="minorHAnsi"/>
-          <w:sz w:val="20"/>
-          <w:szCs w:val="20"/>
-        </w:rPr>
-        <w:t xml:space="preserve"> 2015 – Feb</w:t>
-      </w:r>
-      <w:r>
-        <w:rPr>
-          <w:rFonts w:cstheme="minorHAnsi"/>
-          <w:sz w:val="20"/>
-          <w:szCs w:val="20"/>
-        </w:rPr>
-        <w:t xml:space="preserve"> 2020</w:t>
-      </w:r>
-    </w:p>
-    <w:p>
-      <w:pPr>
-        <w:spacing w:after="0"/>
-        <w:jc w:val="both"/>
-        <w:rPr>
-          <w:rFonts w:cstheme="minorHAnsi"/>
-          <w:sz w:val="20"/>
-          <w:szCs w:val="20"/>
-        </w:rPr>
-      </w:pPr>
-      <w:r>
-        <w:rPr>
-          <w:rFonts w:cstheme="minorHAnsi"/>
-          <w:sz w:val="20"/>
-          <w:szCs w:val="20"/>
-        </w:rPr>
-        <w:t xml:space="preserve">Junior Programmer                                                                                                          </w:t>
-      </w:r>
-      <w:r>
-        <w:rPr>
-          <w:rFonts w:cstheme="minorHAnsi"/>
-          <w:sz w:val="20"/>
-          <w:szCs w:val="20"/>
-        </w:rPr>
-        <w:t xml:space="preserve">                            </w:t>
-      </w:r>
-      <w:r>
-        <w:rPr>
-          <w:rFonts w:cstheme="minorHAnsi"/>
-          <w:sz w:val="20"/>
-          <w:szCs w:val="20"/>
-        </w:rPr>
-        <w:tab/>
-      </w:r>
-      <w:r>
-        <w:rPr>
-          <w:rFonts w:cstheme="minorHAnsi"/>
-          <w:sz w:val="20"/>
-          <w:szCs w:val="20"/>
-        </w:rPr>
-        <w:tab/>
-      </w:r>
-      <w:r>
-        <w:rPr>
-          <w:rFonts w:cstheme="minorHAnsi"/>
-          <w:sz w:val="20"/>
-          <w:szCs w:val="20"/>
-        </w:rPr>
-        <w:t>Jun 2010 – Mar</w:t>
-      </w:r>
-      <w:r>
-        <w:rPr>
-          <w:rFonts w:cstheme="minorHAnsi"/>
-          <w:sz w:val="20"/>
-          <w:szCs w:val="20"/>
-        </w:rPr>
-        <w:t xml:space="preserve"> 2012</w:t>
-      </w:r>
-    </w:p>
-    <w:p>
-      <w:pPr>
-        <w:spacing w:after="0"/>
-        <w:jc w:val="both"/>
-        <w:rPr>
-          <w:rFonts w:cstheme="minorHAnsi"/>
-          <w:b/>
-          <w:bCs/>
-          <w:sz w:val="20"/>
-          <w:szCs w:val="20"/>
-        </w:rPr>
-      </w:pPr>
-      <w:r>
-        <w:rPr>
-          <w:rFonts w:cstheme="minorHAnsi"/>
-          <w:b/>
-          <w:bCs/>
-          <w:sz w:val="20"/>
-          <w:szCs w:val="20"/>
-        </w:rPr>
-        <w:t>Raihana Consulting (A US-based offshore company), Dhaka, Bangladesh</w:t>
-      </w:r>
-      <w:r>
-        <w:rPr>
-          <w:rFonts w:cstheme="minorHAnsi"/>
-          <w:b/>
-          <w:bCs/>
-          <w:sz w:val="20"/>
-          <w:szCs w:val="20"/>
-        </w:rPr>
-        <w:tab/>
       </w:r>
     </w:p>
     <w:p>
@@ -2803,7 +2462,7 @@
         <w:pStyle w:val="ListParagraph"/>
         <w:numPr>
           <w:ilvl w:val="0"/>
-          <w:numId w:val="18"/>
+          <w:numId w:val="17"/>
         </w:numPr>
         <w:jc w:val="both"/>
         <w:rPr>
@@ -2820,7 +2479,88 @@
           <w:sz w:val="20"/>
           <w:szCs w:val="20"/>
         </w:rPr>
-        <w:t>Led development teams in the successful launch of multiple client applications, ensuring high standards of quality and adherence to deadlines.</w:t>
+        <w:t>Developed various solutions such as enterprise-level applications, revamping ticket management system into MVC.</w:t>
+      </w:r>
+    </w:p>
+    <w:p>
+      <w:pPr>
+        <w:spacing w:after="0"/>
+        <w:rPr>
+          <w:sz w:val="20"/>
+          <w:szCs w:val="20"/>
+        </w:rPr>
+      </w:pPr>
+      <w:r>
+        <w:rPr>
+          <w:rFonts w:cstheme="minorHAnsi"/>
+          <w:sz w:val="20"/>
+          <w:szCs w:val="20"/>
+        </w:rPr>
+        <w:br/>
+      </w:r>
+      <w:r>
+        <w:rPr>
+          <w:b/>
+          <w:sz w:val="20"/>
+          <w:szCs w:val="20"/>
+        </w:rPr>
+        <w:t>Programmer</w:t>
+      </w:r>
+      <w:r>
+        <w:rPr>
+          <w:sz w:val="20"/>
+          <w:szCs w:val="20"/>
+        </w:rPr>
+        <w:t xml:space="preserve">, </w:t>
+      </w:r>
+      <w:r>
+        <w:rPr>
+          <w:sz w:val="20"/>
+          <w:szCs w:val="20"/>
+        </w:rPr>
+        <w:t>CSL Software Resources Ltd</w:t>
+      </w:r>
+      <w:r>
+        <w:rPr>
+          <w:sz w:val="20"/>
+          <w:szCs w:val="20"/>
+        </w:rPr>
+        <w:t>, Dhaka, Bangladesh (</w:t>
+      </w:r>
+      <w:r>
+        <w:rPr>
+          <w:sz w:val="20"/>
+          <w:szCs w:val="20"/>
+        </w:rPr>
+        <w:t>Jul 2014</w:t>
+      </w:r>
+      <w:r>
+        <w:rPr>
+          <w:sz w:val="20"/>
+          <w:szCs w:val="20"/>
+        </w:rPr>
+        <w:t xml:space="preserve"> – </w:t>
+      </w:r>
+      <w:r>
+        <w:rPr>
+          <w:sz w:val="20"/>
+          <w:szCs w:val="20"/>
+        </w:rPr>
+        <w:t>Oct 2025</w:t>
+      </w:r>
+      <w:r>
+        <w:rPr>
+          <w:sz w:val="20"/>
+          <w:szCs w:val="20"/>
+        </w:rPr>
+        <w:t>)</w:t>
+      </w:r>
+      <w:r>
+        <w:rPr>
+          <w:sz w:val="20"/>
+          <w:szCs w:val="20"/>
+        </w:rPr>
+        <w:t xml:space="preserve"> </w:t>
       </w:r>
     </w:p>
     <w:p>
@@ -2828,7 +2568,7 @@
         <w:pStyle w:val="ListParagraph"/>
         <w:numPr>
           <w:ilvl w:val="0"/>
-          <w:numId w:val="18"/>
+          <w:numId w:val="17"/>
         </w:numPr>
         <w:jc w:val="both"/>
         <w:rPr>
@@ -2845,7 +2585,115 @@
           <w:sz w:val="20"/>
           <w:szCs w:val="20"/>
         </w:rPr>
-        <w:t>Strengthened client relationships through effective communication on new requirements, bug fixes, and ongoing software improvements, contributing to client retention and satisfaction.</w:t>
+        <w:t>Developed ERP modules</w:t>
+      </w:r>
+      <w:r>
+        <w:rPr>
+          <w:rFonts w:eastAsia="Times New Roman" w:cstheme="minorHAnsi"/>
+          <w:color w:val="auto"/>
+          <w:sz w:val="20"/>
+          <w:szCs w:val="20"/>
+        </w:rPr>
+        <w:t xml:space="preserve"> (Web)</w:t>
+      </w:r>
+      <w:r>
+        <w:rPr>
+          <w:rFonts w:eastAsia="Times New Roman" w:cstheme="minorHAnsi"/>
+          <w:color w:val="auto"/>
+          <w:sz w:val="20"/>
+          <w:szCs w:val="20"/>
+        </w:rPr>
+        <w:t xml:space="preserve"> for Accounting and Apparel Manufacturing</w:t>
+      </w:r>
+      <w:r>
+        <w:rPr>
+          <w:rFonts w:eastAsia="Times New Roman" w:cstheme="minorHAnsi"/>
+          <w:color w:val="auto"/>
+          <w:sz w:val="20"/>
+          <w:szCs w:val="20"/>
+        </w:rPr>
+        <w:t>, and building RDLC and Crystal reports.</w:t>
+      </w:r>
+    </w:p>
+    <w:p>
+      <w:pPr>
+        <w:spacing w:after="0"/>
+        <w:rPr>
+          <w:sz w:val="20"/>
+          <w:szCs w:val="20"/>
+        </w:rPr>
+      </w:pPr>
+      <w:r>
+        <w:rPr>
+          <w:rFonts w:eastAsia="Times New Roman" w:cstheme="minorHAnsi"/>
+          <w:sz w:val="20"/>
+          <w:szCs w:val="20"/>
+        </w:rPr>
+        <w:br/>
+      </w:r>
+      <w:r>
+        <w:rPr>
+          <w:b/>
+          <w:sz w:val="20"/>
+          <w:szCs w:val="20"/>
+        </w:rPr>
+        <w:t>Programmer</w:t>
+      </w:r>
+      <w:r>
+        <w:rPr>
+          <w:sz w:val="20"/>
+          <w:szCs w:val="20"/>
+        </w:rPr>
+        <w:t xml:space="preserve">, </w:t>
+      </w:r>
+      <w:r>
+        <w:rPr>
+          <w:sz w:val="20"/>
+          <w:szCs w:val="20"/>
+        </w:rPr>
+        <w:t>CSL Software Resources Ltd</w:t>
+      </w:r>
+      <w:r>
+        <w:rPr>
+          <w:sz w:val="20"/>
+          <w:szCs w:val="20"/>
+        </w:rPr>
+        <w:t>, Dhaka, Bangladesh (</w:t>
+      </w:r>
+      <w:r>
+        <w:rPr>
+          <w:sz w:val="20"/>
+          <w:szCs w:val="20"/>
+        </w:rPr>
+        <w:t>Apr 2012</w:t>
+      </w:r>
+      <w:r>
+        <w:rPr>
+          <w:sz w:val="20"/>
+          <w:szCs w:val="20"/>
+        </w:rPr>
+        <w:t xml:space="preserve"> – </w:t>
+      </w:r>
+      <w:r>
+        <w:rPr>
+          <w:sz w:val="20"/>
+          <w:szCs w:val="20"/>
+        </w:rPr>
+        <w:t>Jul 2012</w:t>
+      </w:r>
+      <w:r>
+        <w:rPr>
+          <w:sz w:val="20"/>
+          <w:szCs w:val="20"/>
+        </w:rPr>
+        <w:t>)</w:t>
+      </w:r>
+      <w:r>
+        <w:rPr>
+          <w:sz w:val="20"/>
+          <w:szCs w:val="20"/>
+        </w:rPr>
+        <w:t xml:space="preserve"> </w:t>
       </w:r>
     </w:p>
     <w:p>
@@ -2853,7 +2701,7 @@
         <w:pStyle w:val="ListParagraph"/>
         <w:numPr>
           <w:ilvl w:val="0"/>
-          <w:numId w:val="18"/>
+          <w:numId w:val="17"/>
         </w:numPr>
         <w:jc w:val="both"/>
         <w:rPr>
@@ -2870,7 +2718,97 @@
           <w:sz w:val="20"/>
           <w:szCs w:val="20"/>
         </w:rPr>
-        <w:t>Developed user-interactive systems that became a primary revenue driver, increasing company earnings by 50% annually.</w:t>
+        <w:t>Developed ERP modules</w:t>
+      </w:r>
+      <w:r>
+        <w:rPr>
+          <w:rFonts w:eastAsia="Times New Roman" w:cstheme="minorHAnsi"/>
+          <w:color w:val="auto"/>
+          <w:sz w:val="20"/>
+          <w:szCs w:val="20"/>
+        </w:rPr>
+        <w:t xml:space="preserve"> (Desktop)</w:t>
+      </w:r>
+      <w:r>
+        <w:rPr>
+          <w:rFonts w:eastAsia="Times New Roman" w:cstheme="minorHAnsi"/>
+          <w:color w:val="auto"/>
+          <w:sz w:val="20"/>
+          <w:szCs w:val="20"/>
+        </w:rPr>
+        <w:t xml:space="preserve"> for Apparel Manufacturing</w:t>
+      </w:r>
+      <w:r>
+        <w:rPr>
+          <w:rFonts w:eastAsia="Times New Roman" w:cstheme="minorHAnsi"/>
+          <w:color w:val="auto"/>
+          <w:sz w:val="20"/>
+          <w:szCs w:val="20"/>
+        </w:rPr>
+        <w:t>, and building RDLC and Crystal reports</w:t>
+      </w:r>
+      <w:r>
+        <w:rPr>
+          <w:rFonts w:eastAsia="Times New Roman" w:cstheme="minorHAnsi"/>
+          <w:color w:val="auto"/>
+          <w:sz w:val="20"/>
+          <w:szCs w:val="20"/>
+        </w:rPr>
+        <w:t>.</w:t>
+      </w:r>
+      <w:bookmarkStart w:id="0" w:name="_GoBack"/>
+      <w:bookmarkEnd w:id="0"/>
+    </w:p>
+    <w:p>
+      <w:pPr>
+        <w:spacing w:after="0"/>
+        <w:rPr>
+          <w:sz w:val="20"/>
+          <w:szCs w:val="20"/>
+        </w:rPr>
+      </w:pPr>
+      <w:r>
+        <w:rPr>
+          <w:sz w:val="20"/>
+          <w:szCs w:val="20"/>
+        </w:rPr>
+        <w:br/>
+      </w:r>
+      <w:r>
+        <w:rPr>
+          <w:b/>
+          <w:sz w:val="20"/>
+          <w:szCs w:val="20"/>
+        </w:rPr>
+        <w:t>Junior Programmer</w:t>
+      </w:r>
+      <w:r>
+        <w:rPr>
+          <w:sz w:val="20"/>
+          <w:szCs w:val="20"/>
+        </w:rPr>
+        <w:t>, Raihana Consulting (A US-based offshore compa</w:t>
+      </w:r>
+      <w:r>
+        <w:rPr>
+          <w:sz w:val="20"/>
+          <w:szCs w:val="20"/>
+        </w:rPr>
+        <w:t>ny), Dhaka, Bangladesh (Jun 2010 – Mar 2012</w:t>
+      </w:r>
+      <w:r>
+        <w:rPr>
+          <w:sz w:val="20"/>
+          <w:szCs w:val="20"/>
+        </w:rPr>
+        <w:t>)</w:t>
+      </w:r>
+      <w:r>
+        <w:rPr>
+          <w:sz w:val="20"/>
+          <w:szCs w:val="20"/>
+        </w:rPr>
+        <w:t xml:space="preserve"> </w:t>
       </w:r>
     </w:p>
     <w:p>
@@ -2878,7 +2816,7 @@
         <w:pStyle w:val="ListParagraph"/>
         <w:numPr>
           <w:ilvl w:val="0"/>
-          <w:numId w:val="18"/>
+          <w:numId w:val="17"/>
         </w:numPr>
         <w:jc w:val="both"/>
         <w:rPr>
@@ -2895,7 +2833,7 @@
           <w:sz w:val="20"/>
           <w:szCs w:val="20"/>
         </w:rPr>
-        <w:t>Documented high-level designs and business processes, reducing onboarding time by 35% through improved clarity and knowledge sharing.</w:t>
+        <w:t>Developed ticket management system to interact between developer and client, development of the crystal reports in bulk.</w:t>
       </w:r>
     </w:p>
     <w:p>
@@ -2903,302 +2841,6 @@
         <w:spacing w:after="0"/>
         <w:jc w:val="both"/>
         <w:rPr>
-          <w:rFonts w:cstheme="minorHAnsi"/>
-          <w:sz w:val="20"/>
-          <w:szCs w:val="20"/>
-        </w:rPr>
-      </w:pPr>
-      <w:r>
-        <w:rPr>
-          <w:rFonts w:cstheme="minorHAnsi"/>
-          <w:b/>
-          <w:sz w:val="20"/>
-          <w:szCs w:val="20"/>
-        </w:rPr>
-        <w:t>Language/Technology used:</w:t>
-      </w:r>
-      <w:r>
-        <w:rPr>
-          <w:rFonts w:cstheme="minorHAnsi"/>
-          <w:sz w:val="20"/>
-          <w:szCs w:val="20"/>
-        </w:rPr>
-        <w:t xml:space="preserve"> C#, .NET Framework 3.5, 4.5, ASP.NET MVC, .NET Core, Entity Framework Core, In-Memory Cache, SQL S</w:t>
-      </w:r>
-      <w:r>
-        <w:rPr>
-          <w:rFonts w:cstheme="minorHAnsi"/>
-          <w:sz w:val="20"/>
-          <w:szCs w:val="20"/>
-        </w:rPr>
-        <w:t>erver 2012, Angular 8, IIS, TFS, Crystal Report.</w:t>
-      </w:r>
-    </w:p>
-    <w:p>
-      <w:pPr>
-        <w:spacing w:after="0"/>
-        <w:jc w:val="both"/>
-        <w:rPr>
-          <w:rFonts w:cstheme="minorHAnsi"/>
-          <w:sz w:val="20"/>
-          <w:szCs w:val="20"/>
-        </w:rPr>
-      </w:pPr>
-    </w:p>
-    <w:p>
-      <w:pPr>
-        <w:spacing w:after="0"/>
-        <w:jc w:val="both"/>
-        <w:rPr>
-          <w:rFonts w:cstheme="minorHAnsi"/>
-          <w:sz w:val="20"/>
-          <w:szCs w:val="20"/>
-        </w:rPr>
-      </w:pPr>
-      <w:r>
-        <w:rPr>
-          <w:rFonts w:cstheme="minorHAnsi"/>
-          <w:sz w:val="20"/>
-          <w:szCs w:val="20"/>
-        </w:rPr>
-        <w:t>Programmer</w:t>
-      </w:r>
-      <w:r>
-        <w:rPr>
-          <w:rFonts w:cstheme="minorHAnsi"/>
-          <w:sz w:val="20"/>
-          <w:szCs w:val="20"/>
-        </w:rPr>
-        <w:tab/>
-      </w:r>
-      <w:r>
-        <w:rPr>
-          <w:rFonts w:cstheme="minorHAnsi"/>
-          <w:sz w:val="20"/>
-          <w:szCs w:val="20"/>
-        </w:rPr>
-        <w:tab/>
-      </w:r>
-      <w:r>
-        <w:rPr>
-          <w:rFonts w:cstheme="minorHAnsi"/>
-          <w:sz w:val="20"/>
-          <w:szCs w:val="20"/>
-        </w:rPr>
-        <w:tab/>
-      </w:r>
-      <w:r>
-        <w:rPr>
-          <w:rFonts w:cstheme="minorHAnsi"/>
-          <w:sz w:val="20"/>
-          <w:szCs w:val="20"/>
-        </w:rPr>
-        <w:tab/>
-      </w:r>
-      <w:r>
-        <w:rPr>
-          <w:rFonts w:cstheme="minorHAnsi"/>
-          <w:sz w:val="20"/>
-          <w:szCs w:val="20"/>
-        </w:rPr>
-        <w:tab/>
-      </w:r>
-      <w:r>
-        <w:rPr>
-          <w:rFonts w:cstheme="minorHAnsi"/>
-          <w:sz w:val="20"/>
-          <w:szCs w:val="20"/>
-        </w:rPr>
-        <w:tab/>
-      </w:r>
-      <w:r>
-        <w:rPr>
-          <w:rFonts w:cstheme="minorHAnsi"/>
-          <w:sz w:val="20"/>
-          <w:szCs w:val="20"/>
-        </w:rPr>
-        <w:tab/>
-      </w:r>
-      <w:r>
-        <w:rPr>
-          <w:rFonts w:cstheme="minorHAnsi"/>
-          <w:sz w:val="20"/>
-          <w:szCs w:val="20"/>
-        </w:rPr>
-        <w:tab/>
-      </w:r>
-      <w:r>
-        <w:rPr>
-          <w:rFonts w:cstheme="minorHAnsi"/>
-          <w:sz w:val="20"/>
-          <w:szCs w:val="20"/>
-        </w:rPr>
-        <w:tab/>
-      </w:r>
-      <w:r>
-        <w:rPr>
-          <w:rFonts w:cstheme="minorHAnsi"/>
-          <w:sz w:val="20"/>
-          <w:szCs w:val="20"/>
-        </w:rPr>
-        <w:tab/>
-      </w:r>
-      <w:r>
-        <w:rPr>
-          <w:rFonts w:cstheme="minorHAnsi"/>
-          <w:sz w:val="20"/>
-          <w:szCs w:val="20"/>
-        </w:rPr>
-        <w:t xml:space="preserve"> </w:t>
-      </w:r>
-      <w:r>
-        <w:rPr>
-          <w:rFonts w:cstheme="minorHAnsi"/>
-          <w:sz w:val="20"/>
-          <w:szCs w:val="20"/>
-        </w:rPr>
-        <w:tab/>
-      </w:r>
-      <w:r>
-        <w:rPr>
-          <w:rFonts w:cstheme="minorHAnsi"/>
-          <w:sz w:val="20"/>
-          <w:szCs w:val="20"/>
-        </w:rPr>
-        <w:t>Jul 2014 – Oct</w:t>
-      </w:r>
-      <w:r>
-        <w:rPr>
-          <w:rFonts w:cstheme="minorHAnsi"/>
-          <w:sz w:val="20"/>
-          <w:szCs w:val="20"/>
-        </w:rPr>
-        <w:t xml:space="preserve"> 2015</w:t>
-      </w:r>
-    </w:p>
-    <w:p>
-      <w:pPr>
-        <w:spacing w:after="0"/>
-        <w:rPr>
-          <w:sz w:val="20"/>
-          <w:szCs w:val="20"/>
-        </w:rPr>
-      </w:pPr>
-      <w:r>
-        <w:rPr>
-          <w:sz w:val="20"/>
-          <w:szCs w:val="20"/>
-        </w:rPr>
-        <w:t>Programmer</w:t>
-      </w:r>
-      <w:r>
-        <w:rPr>
-          <w:sz w:val="20"/>
-          <w:szCs w:val="20"/>
-        </w:rPr>
-        <w:tab/>
-      </w:r>
-      <w:r>
-        <w:rPr>
-          <w:sz w:val="20"/>
-          <w:szCs w:val="20"/>
-        </w:rPr>
-        <w:tab/>
-      </w:r>
-      <w:r>
-        <w:rPr>
-          <w:sz w:val="20"/>
-          <w:szCs w:val="20"/>
-        </w:rPr>
-        <w:tab/>
-      </w:r>
-      <w:r>
-        <w:rPr>
-          <w:sz w:val="20"/>
-          <w:szCs w:val="20"/>
-        </w:rPr>
-        <w:tab/>
-      </w:r>
-      <w:r>
-        <w:rPr>
-          <w:sz w:val="20"/>
-          <w:szCs w:val="20"/>
-        </w:rPr>
-        <w:tab/>
-      </w:r>
-      <w:r>
-        <w:rPr>
-          <w:sz w:val="20"/>
-          <w:szCs w:val="20"/>
-        </w:rPr>
-        <w:tab/>
-      </w:r>
-      <w:r>
-        <w:rPr>
-          <w:sz w:val="20"/>
-          <w:szCs w:val="20"/>
-        </w:rPr>
-        <w:tab/>
-      </w:r>
-      <w:r>
-        <w:rPr>
-          <w:sz w:val="20"/>
-          <w:szCs w:val="20"/>
-        </w:rPr>
-        <w:tab/>
-      </w:r>
-      <w:r>
-        <w:rPr>
-          <w:sz w:val="20"/>
-          <w:szCs w:val="20"/>
-        </w:rPr>
-        <w:tab/>
-      </w:r>
-      <w:r>
-        <w:rPr>
-          <w:sz w:val="20"/>
-          <w:szCs w:val="20"/>
-        </w:rPr>
-        <w:tab/>
-      </w:r>
-      <w:r>
-        <w:rPr>
-          <w:sz w:val="20"/>
-          <w:szCs w:val="20"/>
-        </w:rPr>
-        <w:tab/>
-      </w:r>
-      <w:r>
-        <w:rPr>
-          <w:rFonts w:cstheme="minorHAnsi"/>
-          <w:sz w:val="20"/>
-          <w:szCs w:val="20"/>
-        </w:rPr>
-        <w:t>Apr 2012 – Jul</w:t>
-      </w:r>
-      <w:r>
-        <w:rPr>
-          <w:rFonts w:cstheme="minorHAnsi"/>
-          <w:sz w:val="20"/>
-          <w:szCs w:val="20"/>
-        </w:rPr>
-        <w:t xml:space="preserve"> 2012</w:t>
-      </w:r>
-      <w:r>
-        <w:rPr>
-          <w:rFonts w:cstheme="minorHAnsi"/>
-          <w:sz w:val="20"/>
-          <w:szCs w:val="20"/>
-        </w:rPr>
-        <w:t xml:space="preserve"> </w:t>
-      </w:r>
-    </w:p>
-    <w:p>
-      <w:pPr>
-        <w:spacing w:after="0"/>
-        <w:jc w:val="both"/>
-        <w:rPr>
-          <w:rFonts w:cstheme="minorHAnsi"/>
           <w:b/>
           <w:bCs/>
           <w:sz w:val="20"/>
@@ -3208,171 +2850,11 @@
       <w:r>
         <w:rPr>
           <w:rFonts w:cstheme="minorHAnsi"/>
-          <w:b/>
-          <w:bCs/>
-          <w:sz w:val="20"/>
-          <w:szCs w:val="20"/>
-        </w:rPr>
-        <w:t>CSL Software Resources Limited, Dhaka, Bangladesh</w:t>
-      </w:r>
-    </w:p>
-    <w:p>
-      <w:pPr>
-        <w:pStyle w:val="ListParagraph"/>
-        <w:numPr>
-          <w:ilvl w:val="0"/>
-          <w:numId w:val="19"/>
-        </w:numPr>
-        <w:jc w:val="both"/>
-        <w:rPr>
-          <w:rFonts w:eastAsia="Times New Roman" w:cstheme="minorHAnsi"/>
-          <w:color w:val="auto"/>
-          <w:sz w:val="20"/>
-          <w:szCs w:val="20"/>
-        </w:rPr>
-      </w:pPr>
-      <w:r>
-        <w:rPr>
-          <w:rFonts w:eastAsia="Times New Roman" w:cstheme="minorHAnsi"/>
-          <w:color w:val="auto"/>
-          <w:sz w:val="20"/>
-          <w:szCs w:val="20"/>
-        </w:rPr>
-        <w:t>Developed and enhanced modules for ERP web solutions in Accounting and Apparel Manufacturing, including critical report generation, contributing to a 30% increase in company revenue.</w:t>
-      </w:r>
-    </w:p>
-    <w:p>
-      <w:pPr>
-        <w:pStyle w:val="ListParagraph"/>
-        <w:numPr>
-          <w:ilvl w:val="0"/>
-          <w:numId w:val="19"/>
-        </w:numPr>
-        <w:jc w:val="both"/>
-        <w:rPr>
-          <w:rFonts w:eastAsia="Times New Roman" w:cstheme="minorHAnsi"/>
-          <w:color w:val="auto"/>
-          <w:sz w:val="20"/>
-          <w:szCs w:val="20"/>
-        </w:rPr>
-      </w:pPr>
-      <w:r>
-        <w:rPr>
-          <w:rFonts w:eastAsia="Times New Roman" w:cstheme="minorHAnsi"/>
-          <w:color w:val="auto"/>
-          <w:sz w:val="20"/>
-          <w:szCs w:val="20"/>
-        </w:rPr>
-        <w:t>Designed and optimized database structures for new and existing applications, improving data accessibility and operational efficiency.</w:t>
-      </w:r>
-    </w:p>
-    <w:p>
-      <w:pPr>
-        <w:pStyle w:val="ListParagraph"/>
-        <w:numPr>
-          <w:ilvl w:val="0"/>
-          <w:numId w:val="19"/>
-        </w:numPr>
-        <w:jc w:val="both"/>
-        <w:rPr>
-          <w:rFonts w:eastAsia="Times New Roman" w:cstheme="minorHAnsi"/>
-          <w:color w:val="auto"/>
-          <w:sz w:val="20"/>
-          <w:szCs w:val="20"/>
-        </w:rPr>
-      </w:pPr>
-      <w:r>
-        <w:rPr>
-          <w:rFonts w:eastAsia="Times New Roman" w:cstheme="minorHAnsi"/>
-          <w:color w:val="auto"/>
-          <w:sz w:val="20"/>
-          <w:szCs w:val="20"/>
-        </w:rPr>
-        <w:t>Spearheaded new approaches in data visualization through RDLC reporting, increasing customer retention by 15-20%.</w:t>
-      </w:r>
-    </w:p>
-    <w:p>
-      <w:pPr>
-        <w:pStyle w:val="ListParagraph"/>
-        <w:numPr>
-          <w:ilvl w:val="0"/>
-          <w:numId w:val="19"/>
-        </w:numPr>
-        <w:jc w:val="both"/>
-        <w:rPr>
-          <w:rFonts w:eastAsia="Times New Roman" w:cstheme="minorHAnsi"/>
-          <w:color w:val="auto"/>
-          <w:sz w:val="20"/>
-          <w:szCs w:val="20"/>
-        </w:rPr>
-      </w:pPr>
-      <w:r>
-        <w:rPr>
-          <w:rFonts w:eastAsia="Times New Roman" w:cstheme="minorHAnsi"/>
-          <w:color w:val="auto"/>
-          <w:sz w:val="20"/>
-          <w:szCs w:val="20"/>
-        </w:rPr>
-        <w:t>Led knowledge-sharing sessions and mentoring activities with junior programmers, fostering team growth and accelerating project progression.</w:t>
-      </w:r>
-    </w:p>
-    <w:p>
-      <w:pPr>
-        <w:spacing w:after="0"/>
-        <w:jc w:val="both"/>
-        <w:rPr>
-          <w:rFonts w:cstheme="minorHAnsi"/>
-          <w:sz w:val="20"/>
-          <w:szCs w:val="20"/>
-        </w:rPr>
-      </w:pPr>
-      <w:r>
-        <w:rPr>
-          <w:rFonts w:cstheme="minorHAnsi"/>
-          <w:b/>
-          <w:sz w:val="20"/>
-          <w:szCs w:val="20"/>
-        </w:rPr>
-        <w:t>Language/Technology used:</w:t>
-      </w:r>
-      <w:r>
-        <w:rPr>
-          <w:rFonts w:cstheme="minorHAnsi"/>
-          <w:sz w:val="20"/>
-          <w:szCs w:val="20"/>
-        </w:rPr>
-        <w:t xml:space="preserve"> C#, .NET Framework, ASP.NET MVC, SQL Server 2012, Infragistics UI,  JQuery, JavaScript, IIS, </w:t>
-      </w:r>
-      <w:r>
-        <w:rPr>
-          <w:rFonts w:cstheme="minorHAnsi"/>
-          <w:sz w:val="20"/>
-          <w:szCs w:val="20"/>
-        </w:rPr>
-        <w:t>GitHub</w:t>
-      </w:r>
-      <w:r>
-        <w:rPr>
-          <w:rFonts w:cstheme="minorHAnsi"/>
-          <w:sz w:val="20"/>
-          <w:szCs w:val="20"/>
-        </w:rPr>
-        <w:t>, TFS, RDLC, Crystal Report</w:t>
-      </w:r>
-      <w:bookmarkStart w:id="0" w:name="_GoBack"/>
-      <w:bookmarkEnd w:id="0"/>
-    </w:p>
-    <w:p>
-      <w:pPr>
-        <w:spacing w:after="0"/>
-        <w:jc w:val="both"/>
-        <w:rPr>
-          <w:b/>
-          <w:bCs/>
-          <w:sz w:val="20"/>
-          <w:szCs w:val="20"/>
-        </w:rPr>
-      </w:pPr>
+          <w:sz w:val="20"/>
+          <w:szCs w:val="20"/>
+        </w:rPr>
+        <w:br/>
+      </w:r>
     </w:p>
     <w:p>
       <w:pPr>
@@ -3750,6 +3232,7 @@
           <w:sz w:val="20"/>
           <w:szCs w:val="20"/>
         </w:rPr>
+        <w:lastRenderedPageBreak/>
         <w:t>Conducted research and development on business requirements, producing high-level design documentation and architectural diagrams (HLD, DFD) to guide the development team.</w:t>
       </w:r>
     </w:p>
@@ -3829,35 +3312,14 @@
           <w:sz w:val="20"/>
           <w:szCs w:val="20"/>
         </w:rPr>
-        <w:t>English (Advanced)</w:t>
-      </w:r>
-      <w:r>
-        <w:rPr>
-          <w:sz w:val="20"/>
-          <w:szCs w:val="20"/>
-        </w:rPr>
-        <w:t xml:space="preserve">, </w:t>
-      </w:r>
-      <w:r>
-        <w:rPr>
-          <w:sz w:val="20"/>
-          <w:szCs w:val="20"/>
-        </w:rPr>
-        <w:t>Bengali (Native)</w:t>
-      </w:r>
-      <w:r>
-        <w:rPr>
-          <w:sz w:val="20"/>
-          <w:szCs w:val="20"/>
-        </w:rPr>
-        <w:t xml:space="preserve">, </w:t>
-      </w:r>
-      <w:r>
-        <w:rPr>
-          <w:sz w:val="20"/>
-          <w:szCs w:val="20"/>
-        </w:rPr>
-        <w:t>Hindi (Advanced)</w:t>
+        <w:t>English (C1 - Advanced), Bengali (Native), Hindi (C1 - Advanced)</w:t>
+      </w:r>
+      <w:r>
+        <w:rPr>
+          <w:sz w:val="20"/>
+          <w:szCs w:val="20"/>
+        </w:rPr>
+        <w:t xml:space="preserve"> </w:t>
       </w:r>
     </w:p>
     <w:sectPr>

</xml_diff>

<commit_message>
Commit changes by Sree on 14.06.2025 1. Updated the profile page. Updated the current cv by General CV
</commit_message>
<xml_diff>
--- a/public/assets/docs/cv_sreemonta_bhowmik.docx
+++ b/public/assets/docs/cv_sreemonta_bhowmik.docx
@@ -193,7 +193,21 @@
         <w:rPr>
           <w:sz w:val="20"/>
         </w:rPr>
-        <w:t>C#, Typescript, JavaScript, C++</w:t>
+        <w:t>C#, Typescript,</w:t>
+      </w:r>
+      <w:r>
+        <w:rPr>
+          <w:sz w:val="20"/>
+        </w:rPr>
+        <w:t xml:space="preserve"> VB.NET,</w:t>
+      </w:r>
+      <w:bookmarkStart w:id="0" w:name="_GoBack"/>
+      <w:bookmarkEnd w:id="0"/>
+      <w:r>
+        <w:rPr>
+          <w:sz w:val="20"/>
+        </w:rPr>
+        <w:t xml:space="preserve"> JavaScript, C++</w:t>
       </w:r>
       <w:r>
         <w:rPr>
@@ -2756,8 +2770,6 @@
         </w:rPr>
         <w:t>.</w:t>
       </w:r>
-      <w:bookmarkStart w:id="0" w:name="_GoBack"/>
-      <w:bookmarkEnd w:id="0"/>
     </w:p>
     <w:p>
       <w:pPr>

</xml_diff>

<commit_message>
Commit changes by Sree on 13th Aug 2025 at 10.30 PM 1 Updated CV 2. Profile Photo changed 3. Skills updated
</commit_message>
<xml_diff>
--- a/public/assets/docs/cv_sreemonta_bhowmik.docx
+++ b/public/assets/docs/cv_sreemonta_bhowmik.docx
@@ -201,8 +201,6 @@
         </w:rPr>
         <w:t xml:space="preserve"> VB.NET,</w:t>
       </w:r>
-      <w:bookmarkStart w:id="0" w:name="_GoBack"/>
-      <w:bookmarkEnd w:id="0"/>
       <w:r>
         <w:rPr>
           <w:sz w:val="20"/>
@@ -240,13 +238,55 @@
         <w:rPr>
           <w:sz w:val="20"/>
         </w:rPr>
-        <w:t xml:space="preserve">ASP.NET, .NET Core, .NET 5, .NET 6, Angular </w:t>
-      </w:r>
-      <w:r>
-        <w:rPr>
-          <w:sz w:val="20"/>
-        </w:rPr>
-        <w:t>8+</w:t>
+        <w:t xml:space="preserve">ASP.NET, .NET Core, .NET </w:t>
+      </w:r>
+      <w:r>
+        <w:rPr>
+          <w:sz w:val="20"/>
+        </w:rPr>
+        <w:t xml:space="preserve">5 - .NET </w:t>
+      </w:r>
+      <w:r>
+        <w:rPr>
+          <w:sz w:val="20"/>
+        </w:rPr>
+        <w:t>9</w:t>
+      </w:r>
+      <w:r>
+        <w:rPr>
+          <w:sz w:val="20"/>
+        </w:rPr>
+        <w:t xml:space="preserve">, Angular </w:t>
+      </w:r>
+      <w:r>
+        <w:rPr>
+          <w:sz w:val="20"/>
+        </w:rPr>
+        <w:t>8</w:t>
+      </w:r>
+      <w:r>
+        <w:rPr>
+          <w:sz w:val="20"/>
+        </w:rPr>
+        <w:t xml:space="preserve"> </w:t>
+      </w:r>
+      <w:r>
+        <w:rPr>
+          <w:sz w:val="20"/>
+        </w:rPr>
+        <w:t>-</w:t>
+      </w:r>
+      <w:r>
+        <w:rPr>
+          <w:sz w:val="20"/>
+        </w:rPr>
+        <w:t xml:space="preserve"> Angular </w:t>
+      </w:r>
+      <w:r>
+        <w:rPr>
+          <w:sz w:val="20"/>
+        </w:rPr>
+        <w:t>19</w:t>
       </w:r>
       <w:r>
         <w:rPr>
@@ -2430,15 +2470,175 @@
     <w:p>
       <w:pPr>
         <w:spacing w:after="0"/>
-        <w:jc w:val="both"/>
-        <w:rPr>
-          <w:rFonts w:cstheme="minorHAnsi"/>
+        <w:rPr>
+          <w:sz w:val="20"/>
+          <w:szCs w:val="20"/>
+        </w:rPr>
+      </w:pPr>
+      <w:r>
+        <w:rPr>
+          <w:rFonts w:cstheme="minorHAnsi"/>
+        </w:rPr>
+        <w:br/>
+      </w:r>
+      <w:r>
+        <w:rPr>
+          <w:sz w:val="20"/>
+          <w:szCs w:val="20"/>
+        </w:rPr>
+        <w:t>Senior Software Engineer &amp; Junior Programmer</w:t>
+      </w:r>
+      <w:r>
+        <w:rPr>
+          <w:sz w:val="20"/>
+          <w:szCs w:val="20"/>
+        </w:rPr>
+        <w:t xml:space="preserve">, </w:t>
+      </w:r>
+      <w:r>
+        <w:rPr>
           <w:b/>
-          <w:bCs/>
-          <w:sz w:val="20"/>
-          <w:szCs w:val="20"/>
-        </w:rPr>
-      </w:pPr>
+          <w:sz w:val="20"/>
+          <w:szCs w:val="20"/>
+        </w:rPr>
+        <w:t>Raihana Consulting (A US-based offshore company), Dhaka, Bangladesh</w:t>
+      </w:r>
+      <w:r>
+        <w:rPr>
+          <w:sz w:val="20"/>
+          <w:szCs w:val="20"/>
+        </w:rPr>
+        <w:t xml:space="preserve"> </w:t>
+      </w:r>
+      <w:r>
+        <w:rPr>
+          <w:sz w:val="20"/>
+          <w:szCs w:val="20"/>
+        </w:rPr>
+        <w:br/>
+      </w:r>
+      <w:r>
+        <w:rPr>
+          <w:sz w:val="20"/>
+          <w:szCs w:val="20"/>
+        </w:rPr>
+        <w:t>(Oct 2015</w:t>
+      </w:r>
+      <w:r>
+        <w:rPr>
+          <w:sz w:val="20"/>
+          <w:szCs w:val="20"/>
+        </w:rPr>
+        <w:t xml:space="preserve"> – </w:t>
+      </w:r>
+      <w:r>
+        <w:rPr>
+          <w:sz w:val="20"/>
+          <w:szCs w:val="20"/>
+        </w:rPr>
+        <w:t>Feb 2020)</w:t>
+      </w:r>
+      <w:r>
+        <w:rPr>
+          <w:sz w:val="20"/>
+          <w:szCs w:val="20"/>
+        </w:rPr>
+        <w:t xml:space="preserve"> (Jun 2010</w:t>
+      </w:r>
+      <w:r>
+        <w:rPr>
+          <w:sz w:val="20"/>
+          <w:szCs w:val="20"/>
+        </w:rPr>
+        <w:t xml:space="preserve"> – </w:t>
+      </w:r>
+      <w:r>
+        <w:rPr>
+          <w:sz w:val="20"/>
+          <w:szCs w:val="20"/>
+        </w:rPr>
+        <w:t>Mar 2012</w:t>
+      </w:r>
+      <w:r>
+        <w:rPr>
+          <w:sz w:val="20"/>
+          <w:szCs w:val="20"/>
+        </w:rPr>
+        <w:t>)</w:t>
+      </w:r>
+      <w:r>
+        <w:rPr>
+          <w:sz w:val="20"/>
+          <w:szCs w:val="20"/>
+        </w:rPr>
+        <w:t xml:space="preserve"> </w:t>
+      </w:r>
+    </w:p>
+    <w:p>
+      <w:pPr>
+        <w:pStyle w:val="ListParagraph"/>
+        <w:numPr>
+          <w:ilvl w:val="0"/>
+          <w:numId w:val="21"/>
+        </w:numPr>
+        <w:rPr>
+          <w:color w:val="auto"/>
+          <w:sz w:val="20"/>
+          <w:szCs w:val="20"/>
+        </w:rPr>
+      </w:pPr>
+      <w:r>
+        <w:rPr>
+          <w:color w:val="auto"/>
+          <w:sz w:val="20"/>
+          <w:szCs w:val="20"/>
+        </w:rPr>
+        <w:t>Led application development teams delivering 15+ software solutions across web and desktop platforms for US and local clients, increasing company revenue by 50% annually and improving task success rates by 25%</w:t>
+      </w:r>
+    </w:p>
+    <w:p>
+      <w:pPr>
+        <w:pStyle w:val="ListParagraph"/>
+        <w:numPr>
+          <w:ilvl w:val="0"/>
+          <w:numId w:val="21"/>
+        </w:numPr>
+        <w:rPr>
+          <w:color w:val="auto"/>
+          <w:sz w:val="20"/>
+          <w:szCs w:val="20"/>
+        </w:rPr>
+      </w:pPr>
+      <w:r>
+        <w:rPr>
+          <w:color w:val="auto"/>
+          <w:sz w:val="20"/>
+          <w:szCs w:val="20"/>
+        </w:rPr>
+        <w:t>Collaborated with distributed US-Bangladesh teams on Microsoft Dynamics AX customizations and enterprise applications, managing client communications for requirements gathering and issue resolution</w:t>
+      </w:r>
+    </w:p>
+    <w:p>
+      <w:pPr>
+        <w:pStyle w:val="ListParagraph"/>
+        <w:numPr>
+          <w:ilvl w:val="0"/>
+          <w:numId w:val="21"/>
+        </w:numPr>
+        <w:rPr>
+          <w:color w:val="auto"/>
+          <w:sz w:val="20"/>
+          <w:szCs w:val="20"/>
+        </w:rPr>
+      </w:pPr>
+      <w:r>
+        <w:rPr>
+          <w:color w:val="auto"/>
+          <w:sz w:val="20"/>
+          <w:szCs w:val="20"/>
+        </w:rPr>
+        <w:t xml:space="preserve">Developed comprehensive documentation and conducted technical training sessions, reducing client onboarding time by 35% while mentoring junior developers and ensuring quality standards </w:t>
+      </w:r>
     </w:p>
     <w:p>
       <w:pPr>
@@ -2450,18 +2650,100 @@
       </w:pPr>
       <w:r>
         <w:rPr>
+          <w:rFonts w:cstheme="minorHAnsi"/>
           <w:b/>
           <w:sz w:val="20"/>
           <w:szCs w:val="20"/>
         </w:rPr>
-        <w:t>Senior Software Engineer</w:t>
-      </w:r>
-      <w:r>
-        <w:rPr>
-          <w:sz w:val="20"/>
-          <w:szCs w:val="20"/>
-        </w:rPr>
-        <w:t>, Raihana Consulting (A US-based offshore company), Dhaka, Bangladesh (Oct 2015 – Feb 2020)</w:t>
+        <w:t>Language/Technology used:</w:t>
+      </w:r>
+      <w:r>
+        <w:rPr>
+          <w:rFonts w:cstheme="minorHAnsi"/>
+          <w:sz w:val="20"/>
+          <w:szCs w:val="20"/>
+        </w:rPr>
+        <w:t xml:space="preserve"> </w:t>
+      </w:r>
+      <w:r>
+        <w:rPr>
+          <w:sz w:val="20"/>
+          <w:szCs w:val="20"/>
+        </w:rPr>
+        <w:t>C#, .NET Framework, ASP.NET MVC, Microsoft Dynamics AX, SQL Server, Crystal Reports</w:t>
+      </w:r>
+      <w:r>
+        <w:rPr>
+          <w:rFonts w:cstheme="minorHAnsi"/>
+          <w:sz w:val="20"/>
+          <w:szCs w:val="20"/>
+        </w:rPr>
+        <w:br/>
+      </w:r>
+      <w:r>
+        <w:rPr>
+          <w:rFonts w:cstheme="minorHAnsi"/>
+          <w:sz w:val="20"/>
+          <w:szCs w:val="20"/>
+        </w:rPr>
+        <w:br/>
+      </w:r>
+      <w:r>
+        <w:rPr>
+          <w:b/>
+          <w:sz w:val="20"/>
+          <w:szCs w:val="20"/>
+        </w:rPr>
+        <w:t>Programmer</w:t>
+      </w:r>
+      <w:r>
+        <w:rPr>
+          <w:sz w:val="20"/>
+          <w:szCs w:val="20"/>
+        </w:rPr>
+        <w:t xml:space="preserve">, </w:t>
+      </w:r>
+      <w:r>
+        <w:rPr>
+          <w:sz w:val="20"/>
+          <w:szCs w:val="20"/>
+        </w:rPr>
+        <w:t>CSL Software Resources Ltd</w:t>
+      </w:r>
+      <w:r>
+        <w:rPr>
+          <w:sz w:val="20"/>
+          <w:szCs w:val="20"/>
+        </w:rPr>
+        <w:t>, Dhaka, Bangladesh (</w:t>
+      </w:r>
+      <w:r>
+        <w:rPr>
+          <w:sz w:val="20"/>
+          <w:szCs w:val="20"/>
+        </w:rPr>
+        <w:t>Jul 2014</w:t>
+      </w:r>
+      <w:r>
+        <w:rPr>
+          <w:sz w:val="20"/>
+          <w:szCs w:val="20"/>
+        </w:rPr>
+        <w:t xml:space="preserve"> – </w:t>
+      </w:r>
+      <w:r>
+        <w:rPr>
+          <w:sz w:val="20"/>
+          <w:szCs w:val="20"/>
+        </w:rPr>
+        <w:t>Oct 2015</w:t>
+      </w:r>
+      <w:r>
+        <w:rPr>
+          <w:sz w:val="20"/>
+          <w:szCs w:val="20"/>
+        </w:rPr>
+        <w:t>)</w:t>
       </w:r>
       <w:r>
         <w:rPr>
@@ -2493,7 +2775,34 @@
           <w:sz w:val="20"/>
           <w:szCs w:val="20"/>
         </w:rPr>
-        <w:t>Developed various solutions such as enterprise-level applications, revamping ticket management system into MVC.</w:t>
+        <w:t>Developed ERP modules</w:t>
+      </w:r>
+      <w:r>
+        <w:rPr>
+          <w:rFonts w:eastAsia="Times New Roman" w:cstheme="minorHAnsi"/>
+          <w:color w:val="auto"/>
+          <w:sz w:val="20"/>
+          <w:szCs w:val="20"/>
+        </w:rPr>
+        <w:t xml:space="preserve"> (Web)</w:t>
+      </w:r>
+      <w:r>
+        <w:rPr>
+          <w:rFonts w:eastAsia="Times New Roman" w:cstheme="minorHAnsi"/>
+          <w:color w:val="auto"/>
+          <w:sz w:val="20"/>
+          <w:szCs w:val="20"/>
+        </w:rPr>
+        <w:t xml:space="preserve"> for Accounting and Apparel Manufacturing</w:t>
+      </w:r>
+      <w:r>
+        <w:rPr>
+          <w:rFonts w:eastAsia="Times New Roman" w:cstheme="minorHAnsi"/>
+          <w:color w:val="auto"/>
+          <w:sz w:val="20"/>
+          <w:szCs w:val="20"/>
+        </w:rPr>
+        <w:t>, and building RDLC and Crystal reports.</w:t>
       </w:r>
     </w:p>
     <w:p>
@@ -2506,7 +2815,7 @@
       </w:pPr>
       <w:r>
         <w:rPr>
-          <w:rFonts w:cstheme="minorHAnsi"/>
+          <w:rFonts w:eastAsia="Times New Roman" w:cstheme="minorHAnsi"/>
           <w:sz w:val="20"/>
           <w:szCs w:val="20"/>
         </w:rPr>
@@ -2546,7 +2855,7 @@
           <w:sz w:val="20"/>
           <w:szCs w:val="20"/>
         </w:rPr>
-        <w:t>Jul 2014</w:t>
+        <w:t>Apr 2012</w:t>
       </w:r>
       <w:r>
         <w:rPr>
@@ -2560,7 +2869,7 @@
           <w:sz w:val="20"/>
           <w:szCs w:val="20"/>
         </w:rPr>
-        <w:t>Oct 2025</w:t>
+        <w:t>Jul 2012</w:t>
       </w:r>
       <w:r>
         <w:rPr>
@@ -2608,16 +2917,16 @@
           <w:sz w:val="20"/>
           <w:szCs w:val="20"/>
         </w:rPr>
-        <w:t xml:space="preserve"> (Web)</w:t>
-      </w:r>
-      <w:r>
-        <w:rPr>
-          <w:rFonts w:eastAsia="Times New Roman" w:cstheme="minorHAnsi"/>
-          <w:color w:val="auto"/>
-          <w:sz w:val="20"/>
-          <w:szCs w:val="20"/>
-        </w:rPr>
-        <w:t xml:space="preserve"> for Accounting and Apparel Manufacturing</w:t>
+        <w:t xml:space="preserve"> (Desktop)</w:t>
+      </w:r>
+      <w:r>
+        <w:rPr>
+          <w:rFonts w:eastAsia="Times New Roman" w:cstheme="minorHAnsi"/>
+          <w:color w:val="auto"/>
+          <w:sz w:val="20"/>
+          <w:szCs w:val="20"/>
+        </w:rPr>
+        <w:t xml:space="preserve"> for Apparel Manufacturing</w:t>
       </w:r>
       <w:r>
         <w:rPr>
@@ -2631,6 +2940,16 @@
     </w:p>
     <w:p>
       <w:pPr>
+        <w:jc w:val="both"/>
+        <w:rPr>
+          <w:rFonts w:eastAsia="Times New Roman" w:cstheme="minorHAnsi"/>
+          <w:sz w:val="20"/>
+          <w:szCs w:val="20"/>
+        </w:rPr>
+      </w:pPr>
+    </w:p>
+    <w:p>
+      <w:pPr>
         <w:spacing w:after="0"/>
         <w:rPr>
           <w:sz w:val="20"/>
@@ -2639,9 +2958,19 @@
       </w:pPr>
       <w:r>
         <w:rPr>
-          <w:rFonts w:eastAsia="Times New Roman" w:cstheme="minorHAnsi"/>
-          <w:sz w:val="20"/>
-          <w:szCs w:val="20"/>
+          <w:b/>
+          <w:bCs/>
+          <w:sz w:val="24"/>
+          <w:szCs w:val="24"/>
+        </w:rPr>
+        <w:t>Education</w:t>
+      </w:r>
+      <w:r>
+        <w:rPr>
+          <w:b/>
+          <w:bCs/>
+          <w:sz w:val="24"/>
+          <w:szCs w:val="24"/>
         </w:rPr>
         <w:br/>
       </w:r>
@@ -2651,63 +2980,178 @@
           <w:sz w:val="20"/>
           <w:szCs w:val="20"/>
         </w:rPr>
-        <w:t>Programmer</w:t>
-      </w:r>
-      <w:r>
-        <w:rPr>
-          <w:sz w:val="20"/>
-          <w:szCs w:val="20"/>
-        </w:rPr>
-        <w:t xml:space="preserve">, </w:t>
-      </w:r>
-      <w:r>
-        <w:rPr>
-          <w:sz w:val="20"/>
-          <w:szCs w:val="20"/>
-        </w:rPr>
-        <w:t>CSL Software Resources Ltd</w:t>
-      </w:r>
-      <w:r>
-        <w:rPr>
-          <w:sz w:val="20"/>
-          <w:szCs w:val="20"/>
-        </w:rPr>
-        <w:t>, Dhaka, Bangladesh (</w:t>
-      </w:r>
-      <w:r>
-        <w:rPr>
-          <w:sz w:val="20"/>
-          <w:szCs w:val="20"/>
-        </w:rPr>
-        <w:t>Apr 2012</w:t>
-      </w:r>
-      <w:r>
-        <w:rPr>
-          <w:sz w:val="20"/>
-          <w:szCs w:val="20"/>
-        </w:rPr>
-        <w:t xml:space="preserve"> – </w:t>
-      </w:r>
-      <w:r>
-        <w:rPr>
-          <w:sz w:val="20"/>
-          <w:szCs w:val="20"/>
-        </w:rPr>
-        <w:t>Jul 2012</w:t>
-      </w:r>
-      <w:r>
-        <w:rPr>
-          <w:sz w:val="20"/>
-          <w:szCs w:val="20"/>
-        </w:rPr>
-        <w:t>)</w:t>
-      </w:r>
-      <w:r>
-        <w:rPr>
-          <w:sz w:val="20"/>
-          <w:szCs w:val="20"/>
-        </w:rPr>
-        <w:t xml:space="preserve"> </w:t>
+        <w:t>M.Sc.</w:t>
+      </w:r>
+      <w:r>
+        <w:rPr>
+          <w:sz w:val="20"/>
+          <w:szCs w:val="20"/>
+        </w:rPr>
+        <w:t xml:space="preserve"> in </w:t>
+      </w:r>
+      <w:r>
+        <w:rPr>
+          <w:b/>
+          <w:sz w:val="20"/>
+          <w:szCs w:val="20"/>
+        </w:rPr>
+        <w:t>Applied Mathematics</w:t>
+      </w:r>
+      <w:r>
+        <w:rPr>
+          <w:sz w:val="20"/>
+          <w:szCs w:val="20"/>
+        </w:rPr>
+        <w:t xml:space="preserve">, South Asian University (SAARC), New Delhi, India </w:t>
+      </w:r>
+      <w:r>
+        <w:rPr>
+          <w:sz w:val="20"/>
+          <w:szCs w:val="20"/>
+        </w:rPr>
+        <w:tab/>
+      </w:r>
+      <w:r>
+        <w:rPr>
+          <w:sz w:val="20"/>
+          <w:szCs w:val="20"/>
+        </w:rPr>
+        <w:tab/>
+      </w:r>
+      <w:r>
+        <w:rPr>
+          <w:sz w:val="20"/>
+          <w:szCs w:val="20"/>
+        </w:rPr>
+        <w:t>July 2012 – June 2014</w:t>
+      </w:r>
+    </w:p>
+    <w:p>
+      <w:pPr>
+        <w:spacing w:after="0"/>
+        <w:rPr>
+          <w:b/>
+          <w:bCs/>
+          <w:sz w:val="24"/>
+          <w:szCs w:val="24"/>
+        </w:rPr>
+      </w:pPr>
+      <w:r>
+        <w:rPr>
+          <w:sz w:val="20"/>
+          <w:szCs w:val="20"/>
+        </w:rPr>
+        <w:t>GPA: 5.24/9.00</w:t>
+      </w:r>
+      <w:r>
+        <w:rPr>
+          <w:sz w:val="20"/>
+          <w:szCs w:val="20"/>
+        </w:rPr>
+        <w:br/>
+      </w:r>
+    </w:p>
+    <w:p>
+      <w:pPr>
+        <w:spacing w:after="0"/>
+        <w:jc w:val="both"/>
+        <w:rPr>
+          <w:sz w:val="20"/>
+          <w:szCs w:val="20"/>
+        </w:rPr>
+      </w:pPr>
+      <w:r>
+        <w:rPr>
+          <w:b/>
+          <w:sz w:val="20"/>
+          <w:szCs w:val="20"/>
+        </w:rPr>
+        <w:t>B.Tech</w:t>
+      </w:r>
+      <w:bookmarkStart w:id="0" w:name="_GoBack"/>
+      <w:bookmarkEnd w:id="0"/>
+      <w:r>
+        <w:rPr>
+          <w:sz w:val="20"/>
+          <w:szCs w:val="20"/>
+        </w:rPr>
+        <w:t xml:space="preserve"> in </w:t>
+      </w:r>
+      <w:r>
+        <w:rPr>
+          <w:b/>
+          <w:sz w:val="20"/>
+          <w:szCs w:val="20"/>
+        </w:rPr>
+        <w:t>Computer Science &amp; Engineering</w:t>
+      </w:r>
+      <w:r>
+        <w:rPr>
+          <w:sz w:val="20"/>
+          <w:szCs w:val="20"/>
+        </w:rPr>
+        <w:t xml:space="preserve">, West Bengal University of Technology, WB, India </w:t>
+      </w:r>
+      <w:r>
+        <w:rPr>
+          <w:sz w:val="20"/>
+          <w:szCs w:val="20"/>
+        </w:rPr>
+        <w:tab/>
+      </w:r>
+      <w:r>
+        <w:rPr>
+          <w:sz w:val="20"/>
+          <w:szCs w:val="20"/>
+        </w:rPr>
+        <w:t>July 2004 – August 2008</w:t>
+      </w:r>
+    </w:p>
+    <w:p>
+      <w:pPr>
+        <w:spacing w:after="0"/>
+        <w:jc w:val="both"/>
+        <w:rPr>
+          <w:sz w:val="20"/>
+          <w:szCs w:val="20"/>
+        </w:rPr>
+      </w:pPr>
+      <w:r>
+        <w:rPr>
+          <w:sz w:val="20"/>
+          <w:szCs w:val="20"/>
+        </w:rPr>
+        <w:t>GPA: 7.52/10.00</w:t>
+      </w:r>
+    </w:p>
+    <w:p>
+      <w:pPr>
+        <w:spacing w:after="0"/>
+        <w:jc w:val="both"/>
+        <w:rPr>
+          <w:sz w:val="20"/>
+          <w:szCs w:val="20"/>
+        </w:rPr>
+      </w:pPr>
+    </w:p>
+    <w:p>
+      <w:pPr>
+        <w:jc w:val="both"/>
+        <w:rPr>
+          <w:b/>
+          <w:bCs/>
+          <w:sz w:val="24"/>
+          <w:szCs w:val="24"/>
+        </w:rPr>
+      </w:pPr>
+      <w:r>
+        <w:rPr>
+          <w:b/>
+          <w:bCs/>
+          <w:sz w:val="24"/>
+          <w:szCs w:val="24"/>
+        </w:rPr>
+        <w:t>International Experience</w:t>
       </w:r>
     </w:p>
     <w:p>
@@ -2717,110 +3161,51 @@
           <w:ilvl w:val="0"/>
           <w:numId w:val="17"/>
         </w:numPr>
-        <w:jc w:val="both"/>
-        <w:rPr>
-          <w:rFonts w:eastAsia="Times New Roman" w:cstheme="minorHAnsi"/>
-          <w:color w:val="auto"/>
-          <w:sz w:val="20"/>
-          <w:szCs w:val="20"/>
-        </w:rPr>
-      </w:pPr>
-      <w:r>
-        <w:rPr>
-          <w:rFonts w:eastAsia="Times New Roman" w:cstheme="minorHAnsi"/>
-          <w:color w:val="auto"/>
-          <w:sz w:val="20"/>
-          <w:szCs w:val="20"/>
-        </w:rPr>
-        <w:t>Developed ERP modules</w:t>
-      </w:r>
-      <w:r>
-        <w:rPr>
-          <w:rFonts w:eastAsia="Times New Roman" w:cstheme="minorHAnsi"/>
-          <w:color w:val="auto"/>
-          <w:sz w:val="20"/>
-          <w:szCs w:val="20"/>
-        </w:rPr>
-        <w:t xml:space="preserve"> (Desktop)</w:t>
-      </w:r>
-      <w:r>
-        <w:rPr>
-          <w:rFonts w:eastAsia="Times New Roman" w:cstheme="minorHAnsi"/>
-          <w:color w:val="auto"/>
-          <w:sz w:val="20"/>
-          <w:szCs w:val="20"/>
-        </w:rPr>
-        <w:t xml:space="preserve"> for Apparel Manufacturing</w:t>
-      </w:r>
-      <w:r>
-        <w:rPr>
-          <w:rFonts w:eastAsia="Times New Roman" w:cstheme="minorHAnsi"/>
-          <w:color w:val="auto"/>
-          <w:sz w:val="20"/>
-          <w:szCs w:val="20"/>
-        </w:rPr>
-        <w:t>, and building RDLC and Crystal reports</w:t>
-      </w:r>
-      <w:r>
-        <w:rPr>
-          <w:rFonts w:eastAsia="Times New Roman" w:cstheme="minorHAnsi"/>
-          <w:color w:val="auto"/>
-          <w:sz w:val="20"/>
-          <w:szCs w:val="20"/>
-        </w:rPr>
-        <w:t>.</w:t>
-      </w:r>
-    </w:p>
-    <w:p>
-      <w:pPr>
-        <w:spacing w:after="0"/>
-        <w:rPr>
-          <w:sz w:val="20"/>
-          <w:szCs w:val="20"/>
-        </w:rPr>
-      </w:pPr>
-      <w:r>
-        <w:rPr>
-          <w:sz w:val="20"/>
-          <w:szCs w:val="20"/>
-        </w:rPr>
-        <w:br/>
-      </w:r>
-      <w:r>
-        <w:rPr>
-          <w:b/>
-          <w:sz w:val="20"/>
-          <w:szCs w:val="20"/>
-        </w:rPr>
-        <w:t>Junior Programmer</w:t>
-      </w:r>
-      <w:r>
-        <w:rPr>
-          <w:sz w:val="20"/>
-          <w:szCs w:val="20"/>
-        </w:rPr>
-        <w:t>, Raihana Consulting (A US-based offshore compa</w:t>
-      </w:r>
-      <w:r>
-        <w:rPr>
-          <w:sz w:val="20"/>
-          <w:szCs w:val="20"/>
-        </w:rPr>
-        <w:t>ny), Dhaka, Bangladesh (Jun 2010 – Mar 2012</w:t>
-      </w:r>
-      <w:r>
-        <w:rPr>
-          <w:sz w:val="20"/>
-          <w:szCs w:val="20"/>
-        </w:rPr>
-        <w:t>)</w:t>
-      </w:r>
-      <w:r>
-        <w:rPr>
-          <w:sz w:val="20"/>
-          <w:szCs w:val="20"/>
-        </w:rPr>
-        <w:t xml:space="preserve"> </w:t>
+        <w:rPr>
+          <w:color w:val="auto"/>
+          <w:sz w:val="20"/>
+          <w:szCs w:val="20"/>
+        </w:rPr>
+      </w:pPr>
+      <w:r>
+        <w:rPr>
+          <w:color w:val="auto"/>
+          <w:sz w:val="20"/>
+          <w:szCs w:val="20"/>
+        </w:rPr>
+        <w:t>Development assignment in China (</w:t>
+      </w:r>
+      <w:r>
+        <w:rPr>
+          <w:color w:val="auto"/>
+          <w:sz w:val="20"/>
+          <w:szCs w:val="20"/>
+        </w:rPr>
+        <w:t>2016</w:t>
+      </w:r>
+      <w:r>
+        <w:rPr>
+          <w:color w:val="auto"/>
+          <w:sz w:val="20"/>
+          <w:szCs w:val="20"/>
+        </w:rPr>
+        <w:t xml:space="preserve">) - </w:t>
+      </w:r>
+      <w:r>
+        <w:rPr>
+          <w:color w:val="auto"/>
+          <w:sz w:val="20"/>
+          <w:szCs w:val="20"/>
+        </w:rPr>
+        <w:t>3</w:t>
+      </w:r>
+      <w:r>
+        <w:rPr>
+          <w:color w:val="auto"/>
+          <w:sz w:val="20"/>
+          <w:szCs w:val="20"/>
+        </w:rPr>
+        <w:t xml:space="preserve"> months </w:t>
       </w:r>
     </w:p>
     <w:p>
@@ -2830,47 +3215,32 @@
           <w:ilvl w:val="0"/>
           <w:numId w:val="17"/>
         </w:numPr>
+        <w:rPr>
+          <w:color w:val="auto"/>
+          <w:sz w:val="20"/>
+          <w:szCs w:val="20"/>
+        </w:rPr>
+      </w:pPr>
+      <w:r>
+        <w:rPr>
+          <w:color w:val="auto"/>
+          <w:sz w:val="20"/>
+          <w:szCs w:val="20"/>
+        </w:rPr>
+        <w:t>Senior Software Engineer (Volunteer), Denmark (2020 – 2021) - 5 months</w:t>
+      </w:r>
+    </w:p>
+    <w:p>
+      <w:pPr>
         <w:jc w:val="both"/>
         <w:rPr>
-          <w:rFonts w:eastAsia="Times New Roman" w:cstheme="minorHAnsi"/>
-          <w:color w:val="auto"/>
-          <w:sz w:val="20"/>
-          <w:szCs w:val="20"/>
-        </w:rPr>
-      </w:pPr>
-      <w:r>
-        <w:rPr>
-          <w:rFonts w:eastAsia="Times New Roman" w:cstheme="minorHAnsi"/>
-          <w:color w:val="auto"/>
-          <w:sz w:val="20"/>
-          <w:szCs w:val="20"/>
-        </w:rPr>
-        <w:t>Developed ticket management system to interact between developer and client, development of the crystal reports in bulk.</w:t>
-      </w:r>
-    </w:p>
-    <w:p>
-      <w:pPr>
-        <w:spacing w:after="0"/>
-        <w:jc w:val="both"/>
-        <w:rPr>
-          <w:b/>
-          <w:bCs/>
-          <w:sz w:val="20"/>
-          <w:szCs w:val="20"/>
-        </w:rPr>
-      </w:pPr>
-      <w:r>
-        <w:rPr>
-          <w:rFonts w:cstheme="minorHAnsi"/>
-          <w:sz w:val="20"/>
-          <w:szCs w:val="20"/>
-        </w:rPr>
-        <w:br/>
-      </w:r>
-    </w:p>
-    <w:p>
-      <w:pPr>
-        <w:jc w:val="both"/>
+          <w:sz w:val="20"/>
+          <w:szCs w:val="20"/>
+        </w:rPr>
+      </w:pPr>
+    </w:p>
+    <w:p>
+      <w:pPr>
         <w:rPr>
           <w:b/>
           <w:bCs/>
@@ -2885,413 +3255,17 @@
           <w:sz w:val="24"/>
           <w:szCs w:val="24"/>
         </w:rPr>
-        <w:t>Education</w:t>
-      </w:r>
-    </w:p>
-    <w:p>
-      <w:pPr>
-        <w:spacing w:after="0"/>
-        <w:jc w:val="both"/>
-        <w:rPr>
-          <w:b/>
-          <w:bCs/>
-          <w:sz w:val="20"/>
-          <w:szCs w:val="20"/>
-        </w:rPr>
-      </w:pPr>
-      <w:r>
-        <w:rPr>
-          <w:b/>
-          <w:bCs/>
-          <w:sz w:val="20"/>
-          <w:szCs w:val="20"/>
-        </w:rPr>
-        <w:t>July 2012 – June 2014</w:t>
-      </w:r>
-    </w:p>
-    <w:p>
-      <w:pPr>
-        <w:spacing w:after="0"/>
-        <w:jc w:val="both"/>
-        <w:rPr>
-          <w:sz w:val="20"/>
-          <w:szCs w:val="20"/>
-        </w:rPr>
-      </w:pPr>
-      <w:r>
-        <w:rPr>
-          <w:sz w:val="20"/>
-          <w:szCs w:val="20"/>
-        </w:rPr>
-        <w:t>Master of Science in Applied Mathematics, SOUTH ASIAN UNIVERSITY (SAARC), NEW DELHI, INDIA</w:t>
-      </w:r>
-    </w:p>
-    <w:p>
-      <w:pPr>
-        <w:spacing w:after="0"/>
-        <w:jc w:val="both"/>
-        <w:rPr>
-          <w:sz w:val="20"/>
-          <w:szCs w:val="20"/>
-        </w:rPr>
-      </w:pPr>
-      <w:r>
-        <w:rPr>
-          <w:sz w:val="20"/>
-          <w:szCs w:val="20"/>
-        </w:rPr>
-        <w:t>GPA: 5.24/9.00</w:t>
-      </w:r>
-    </w:p>
-    <w:p>
-      <w:pPr>
-        <w:spacing w:after="0"/>
-        <w:jc w:val="both"/>
-        <w:rPr>
-          <w:b/>
-          <w:bCs/>
-          <w:sz w:val="20"/>
-          <w:szCs w:val="20"/>
-        </w:rPr>
-      </w:pPr>
-    </w:p>
-    <w:p>
-      <w:pPr>
-        <w:spacing w:after="0"/>
-        <w:jc w:val="both"/>
-        <w:rPr>
-          <w:b/>
-          <w:bCs/>
-          <w:sz w:val="20"/>
-          <w:szCs w:val="20"/>
-        </w:rPr>
-      </w:pPr>
-      <w:r>
-        <w:rPr>
-          <w:b/>
-          <w:bCs/>
-          <w:sz w:val="20"/>
-          <w:szCs w:val="20"/>
-        </w:rPr>
-        <w:t>July 2004 – August 2008</w:t>
-      </w:r>
-    </w:p>
-    <w:p>
-      <w:pPr>
-        <w:spacing w:after="0"/>
-        <w:jc w:val="both"/>
-        <w:rPr>
-          <w:sz w:val="20"/>
-          <w:szCs w:val="20"/>
-        </w:rPr>
-      </w:pPr>
-      <w:r>
-        <w:rPr>
-          <w:sz w:val="20"/>
-          <w:szCs w:val="20"/>
-        </w:rPr>
-        <w:t>Bachelor of Technology in Computer Science &amp; Engineering, WEST BENGAL UNIVERSITY OF TECHNOLOGY, WB, INDIA</w:t>
-      </w:r>
-    </w:p>
-    <w:p>
-      <w:pPr>
-        <w:spacing w:after="0"/>
-        <w:jc w:val="both"/>
-        <w:rPr>
-          <w:sz w:val="20"/>
-          <w:szCs w:val="20"/>
-        </w:rPr>
-      </w:pPr>
-      <w:r>
-        <w:rPr>
-          <w:sz w:val="20"/>
-          <w:szCs w:val="20"/>
-        </w:rPr>
-        <w:t>GPA: 7.52/10.00</w:t>
-      </w:r>
-    </w:p>
-    <w:p>
-      <w:pPr>
-        <w:spacing w:after="0"/>
-        <w:jc w:val="both"/>
-        <w:rPr>
-          <w:sz w:val="20"/>
-          <w:szCs w:val="20"/>
-        </w:rPr>
-      </w:pPr>
-    </w:p>
-    <w:p>
-      <w:pPr>
-        <w:jc w:val="both"/>
-        <w:rPr>
-          <w:b/>
-          <w:bCs/>
-          <w:sz w:val="24"/>
-        </w:rPr>
-      </w:pPr>
-      <w:r>
-        <w:rPr>
-          <w:b/>
-          <w:bCs/>
-          <w:sz w:val="24"/>
-        </w:rPr>
-        <w:t>Volunteer Work</w:t>
-      </w:r>
-    </w:p>
-    <w:p>
-      <w:pPr>
-        <w:spacing w:after="0"/>
-        <w:jc w:val="both"/>
-        <w:rPr>
-          <w:sz w:val="20"/>
-          <w:szCs w:val="20"/>
-        </w:rPr>
-      </w:pPr>
-      <w:r>
-        <w:rPr>
-          <w:sz w:val="20"/>
-          <w:szCs w:val="20"/>
-        </w:rPr>
-        <w:t>Senior Software Engineer</w:t>
-      </w:r>
-      <w:r>
-        <w:rPr>
-          <w:sz w:val="20"/>
-          <w:szCs w:val="20"/>
-        </w:rPr>
-        <w:t xml:space="preserve"> </w:t>
-      </w:r>
-      <w:r>
-        <w:rPr>
-          <w:sz w:val="20"/>
-          <w:szCs w:val="20"/>
-        </w:rPr>
-        <w:tab/>
-      </w:r>
-      <w:r>
-        <w:rPr>
-          <w:sz w:val="20"/>
-          <w:szCs w:val="20"/>
-        </w:rPr>
-        <w:tab/>
-      </w:r>
-      <w:r>
-        <w:rPr>
-          <w:sz w:val="20"/>
-          <w:szCs w:val="20"/>
-        </w:rPr>
-        <w:tab/>
-      </w:r>
-      <w:r>
-        <w:rPr>
-          <w:sz w:val="20"/>
-          <w:szCs w:val="20"/>
-        </w:rPr>
-        <w:tab/>
-      </w:r>
-      <w:r>
-        <w:rPr>
-          <w:sz w:val="20"/>
-          <w:szCs w:val="20"/>
-        </w:rPr>
-        <w:tab/>
-      </w:r>
-      <w:r>
-        <w:rPr>
-          <w:sz w:val="20"/>
-          <w:szCs w:val="20"/>
-        </w:rPr>
-        <w:tab/>
-      </w:r>
-      <w:r>
-        <w:rPr>
-          <w:sz w:val="20"/>
-          <w:szCs w:val="20"/>
-        </w:rPr>
-        <w:tab/>
-      </w:r>
-      <w:r>
-        <w:rPr>
-          <w:sz w:val="20"/>
-          <w:szCs w:val="20"/>
-        </w:rPr>
-        <w:tab/>
-      </w:r>
-      <w:r>
-        <w:rPr>
-          <w:sz w:val="20"/>
-          <w:szCs w:val="20"/>
-        </w:rPr>
-        <w:tab/>
-      </w:r>
-      <w:r>
-        <w:rPr>
-          <w:sz w:val="20"/>
-          <w:szCs w:val="20"/>
-        </w:rPr>
-        <w:tab/>
-      </w:r>
-      <w:r>
-        <w:rPr>
-          <w:sz w:val="20"/>
-          <w:szCs w:val="20"/>
-        </w:rPr>
-        <w:t>Oct</w:t>
-      </w:r>
-      <w:r>
-        <w:rPr>
-          <w:sz w:val="20"/>
-          <w:szCs w:val="20"/>
-        </w:rPr>
-        <w:t xml:space="preserve"> 2020 – Feb</w:t>
-      </w:r>
-      <w:r>
-        <w:rPr>
-          <w:sz w:val="20"/>
-          <w:szCs w:val="20"/>
-        </w:rPr>
-        <w:t xml:space="preserve"> 2021</w:t>
-      </w:r>
-    </w:p>
-    <w:p>
-      <w:pPr>
-        <w:spacing w:after="0"/>
-        <w:jc w:val="both"/>
-        <w:rPr>
-          <w:b/>
-          <w:sz w:val="20"/>
-          <w:szCs w:val="20"/>
-        </w:rPr>
-      </w:pPr>
-      <w:r>
-        <w:rPr>
-          <w:b/>
-          <w:sz w:val="20"/>
-          <w:szCs w:val="20"/>
-        </w:rPr>
-        <w:t>Redeem Tech, Copenhagen, Denmark</w:t>
-      </w:r>
-    </w:p>
-    <w:p>
-      <w:pPr>
-        <w:pStyle w:val="ListParagraph"/>
-        <w:numPr>
-          <w:ilvl w:val="0"/>
-          <w:numId w:val="20"/>
-        </w:numPr>
-        <w:jc w:val="both"/>
-        <w:rPr>
-          <w:rFonts w:eastAsia="Times New Roman" w:cstheme="minorHAnsi"/>
-          <w:color w:val="auto"/>
-          <w:sz w:val="20"/>
-          <w:szCs w:val="20"/>
-        </w:rPr>
-      </w:pPr>
-      <w:r>
-        <w:rPr>
-          <w:rFonts w:eastAsia="Times New Roman" w:cstheme="minorHAnsi"/>
-          <w:color w:val="auto"/>
-          <w:sz w:val="20"/>
-          <w:szCs w:val="20"/>
-        </w:rPr>
-        <w:t>Developed and deployed a Windows-based application for client-side use, contributing to a 10% revenue increase for this early-stage startup.</w:t>
-      </w:r>
-    </w:p>
-    <w:p>
-      <w:pPr>
-        <w:pStyle w:val="ListParagraph"/>
-        <w:numPr>
-          <w:ilvl w:val="0"/>
-          <w:numId w:val="20"/>
-        </w:numPr>
-        <w:jc w:val="both"/>
-        <w:rPr>
-          <w:rFonts w:eastAsia="Times New Roman" w:cstheme="minorHAnsi"/>
-          <w:color w:val="auto"/>
-          <w:sz w:val="20"/>
-          <w:szCs w:val="20"/>
-        </w:rPr>
-      </w:pPr>
-      <w:r>
-        <w:rPr>
-          <w:rFonts w:eastAsia="Times New Roman" w:cstheme="minorHAnsi"/>
-          <w:color w:val="auto"/>
-          <w:sz w:val="20"/>
-          <w:szCs w:val="20"/>
-        </w:rPr>
-        <w:t>Collaborated closely with team members to resolve coding issues and align development efforts with business goals, ensuring efficient project progression.</w:t>
-      </w:r>
-    </w:p>
-    <w:p>
-      <w:pPr>
-        <w:pStyle w:val="ListParagraph"/>
-        <w:numPr>
-          <w:ilvl w:val="0"/>
-          <w:numId w:val="20"/>
-        </w:numPr>
-        <w:jc w:val="both"/>
-        <w:rPr>
-          <w:rFonts w:eastAsia="Times New Roman" w:cstheme="minorHAnsi"/>
-          <w:color w:val="auto"/>
-          <w:sz w:val="20"/>
-          <w:szCs w:val="20"/>
-        </w:rPr>
-      </w:pPr>
-      <w:r>
-        <w:rPr>
-          <w:rFonts w:eastAsia="Times New Roman" w:cstheme="minorHAnsi"/>
-          <w:color w:val="auto"/>
-          <w:sz w:val="20"/>
-          <w:szCs w:val="20"/>
-        </w:rPr>
-        <w:lastRenderedPageBreak/>
-        <w:t>Conducted research and development on business requirements, producing high-level design documentation and architectural diagrams (HLD, DFD) to guide the development team.</w:t>
-      </w:r>
-    </w:p>
-    <w:p>
-      <w:pPr>
-        <w:spacing w:after="0"/>
-        <w:jc w:val="both"/>
-        <w:rPr>
-          <w:sz w:val="20"/>
-          <w:szCs w:val="20"/>
-        </w:rPr>
-      </w:pPr>
-      <w:r>
-        <w:rPr>
-          <w:b/>
-          <w:sz w:val="20"/>
-          <w:szCs w:val="20"/>
-        </w:rPr>
-        <w:t>Language/Technology used:</w:t>
-      </w:r>
-      <w:r>
-        <w:rPr>
-          <w:sz w:val="20"/>
-          <w:szCs w:val="20"/>
-        </w:rPr>
-        <w:t xml:space="preserve"> C#, .NET Core, Entity Framework Core, Redis Cache, SQL Server 2016, Angular 9, IIS, TFS</w:t>
-      </w:r>
-    </w:p>
-    <w:p>
-      <w:pPr>
-        <w:jc w:val="both"/>
-        <w:rPr>
-          <w:sz w:val="20"/>
-          <w:szCs w:val="20"/>
-        </w:rPr>
-      </w:pPr>
-    </w:p>
-    <w:p>
-      <w:pPr>
-        <w:jc w:val="both"/>
+        <w:t>L</w:t>
+      </w:r>
+      <w:r>
         <w:rPr>
           <w:b/>
           <w:bCs/>
           <w:sz w:val="24"/>
           <w:szCs w:val="24"/>
         </w:rPr>
-      </w:pPr>
+        <w:t>anguage Proficiency</w:t>
+      </w:r>
       <w:r>
         <w:rPr>
           <w:b/>
@@ -3299,26 +3273,8 @@
           <w:sz w:val="24"/>
           <w:szCs w:val="24"/>
         </w:rPr>
-        <w:t>L</w:t>
-      </w:r>
-      <w:r>
-        <w:rPr>
-          <w:b/>
-          <w:bCs/>
-          <w:sz w:val="24"/>
-          <w:szCs w:val="24"/>
-        </w:rPr>
-        <w:t>anguage Proficiency</w:t>
-      </w:r>
-    </w:p>
-    <w:p>
-      <w:pPr>
-        <w:jc w:val="both"/>
-        <w:rPr>
-          <w:sz w:val="20"/>
-          <w:szCs w:val="20"/>
-        </w:rPr>
-      </w:pPr>
+        <w:br/>
+      </w:r>
       <w:r>
         <w:rPr>
           <w:sz w:val="20"/>
@@ -4751,6 +4707,119 @@
     </w:lvl>
   </w:abstractNum>
   <w:abstractNum w:abstractNumId="12" w15:restartNumberingAfterBreak="0">
+    <w:nsid w:val="3E017284"/>
+    <w:multiLevelType w:val="hybridMultilevel"/>
+    <w:tmpl w:val="1382AB4C"/>
+    <w:lvl w:ilvl="0" w:tplc="04090001">
+      <w:start w:val="1"/>
+      <w:numFmt w:val="bullet"/>
+      <w:lvlText w:val=""/>
+      <w:lvlJc w:val="left"/>
+      <w:pPr>
+        <w:ind w:left="360" w:hanging="360"/>
+      </w:pPr>
+      <w:rPr>
+        <w:rFonts w:ascii="Symbol" w:hAnsi="Symbol" w:hint="default"/>
+      </w:rPr>
+    </w:lvl>
+    <w:lvl w:ilvl="1" w:tplc="04090003" w:tentative="1">
+      <w:start w:val="1"/>
+      <w:numFmt w:val="bullet"/>
+      <w:lvlText w:val="o"/>
+      <w:lvlJc w:val="left"/>
+      <w:pPr>
+        <w:ind w:left="1080" w:hanging="360"/>
+      </w:pPr>
+      <w:rPr>
+        <w:rFonts w:ascii="Courier New" w:hAnsi="Courier New" w:cs="Courier New" w:hint="default"/>
+      </w:rPr>
+    </w:lvl>
+    <w:lvl w:ilvl="2" w:tplc="04090005" w:tentative="1">
+      <w:start w:val="1"/>
+      <w:numFmt w:val="bullet"/>
+      <w:lvlText w:val=""/>
+      <w:lvlJc w:val="left"/>
+      <w:pPr>
+        <w:ind w:left="1800" w:hanging="360"/>
+      </w:pPr>
+      <w:rPr>
+        <w:rFonts w:ascii="Wingdings" w:hAnsi="Wingdings" w:hint="default"/>
+      </w:rPr>
+    </w:lvl>
+    <w:lvl w:ilvl="3" w:tplc="04090001" w:tentative="1">
+      <w:start w:val="1"/>
+      <w:numFmt w:val="bullet"/>
+      <w:lvlText w:val=""/>
+      <w:lvlJc w:val="left"/>
+      <w:pPr>
+        <w:ind w:left="2520" w:hanging="360"/>
+      </w:pPr>
+      <w:rPr>
+        <w:rFonts w:ascii="Symbol" w:hAnsi="Symbol" w:hint="default"/>
+      </w:rPr>
+    </w:lvl>
+    <w:lvl w:ilvl="4" w:tplc="04090003" w:tentative="1">
+      <w:start w:val="1"/>
+      <w:numFmt w:val="bullet"/>
+      <w:lvlText w:val="o"/>
+      <w:lvlJc w:val="left"/>
+      <w:pPr>
+        <w:ind w:left="3240" w:hanging="360"/>
+      </w:pPr>
+      <w:rPr>
+        <w:rFonts w:ascii="Courier New" w:hAnsi="Courier New" w:cs="Courier New" w:hint="default"/>
+      </w:rPr>
+    </w:lvl>
+    <w:lvl w:ilvl="5" w:tplc="04090005" w:tentative="1">
+      <w:start w:val="1"/>
+      <w:numFmt w:val="bullet"/>
+      <w:lvlText w:val=""/>
+      <w:lvlJc w:val="left"/>
+      <w:pPr>
+        <w:ind w:left="3960" w:hanging="360"/>
+      </w:pPr>
+      <w:rPr>
+        <w:rFonts w:ascii="Wingdings" w:hAnsi="Wingdings" w:hint="default"/>
+      </w:rPr>
+    </w:lvl>
+    <w:lvl w:ilvl="6" w:tplc="04090001" w:tentative="1">
+      <w:start w:val="1"/>
+      <w:numFmt w:val="bullet"/>
+      <w:lvlText w:val=""/>
+      <w:lvlJc w:val="left"/>
+      <w:pPr>
+        <w:ind w:left="4680" w:hanging="360"/>
+      </w:pPr>
+      <w:rPr>
+        <w:rFonts w:ascii="Symbol" w:hAnsi="Symbol" w:hint="default"/>
+      </w:rPr>
+    </w:lvl>
+    <w:lvl w:ilvl="7" w:tplc="04090003" w:tentative="1">
+      <w:start w:val="1"/>
+      <w:numFmt w:val="bullet"/>
+      <w:lvlText w:val="o"/>
+      <w:lvlJc w:val="left"/>
+      <w:pPr>
+        <w:ind w:left="5400" w:hanging="360"/>
+      </w:pPr>
+      <w:rPr>
+        <w:rFonts w:ascii="Courier New" w:hAnsi="Courier New" w:cs="Courier New" w:hint="default"/>
+      </w:rPr>
+    </w:lvl>
+    <w:lvl w:ilvl="8" w:tplc="04090005" w:tentative="1">
+      <w:start w:val="1"/>
+      <w:numFmt w:val="bullet"/>
+      <w:lvlText w:val=""/>
+      <w:lvlJc w:val="left"/>
+      <w:pPr>
+        <w:ind w:left="6120" w:hanging="360"/>
+      </w:pPr>
+      <w:rPr>
+        <w:rFonts w:ascii="Wingdings" w:hAnsi="Wingdings" w:hint="default"/>
+      </w:rPr>
+    </w:lvl>
+  </w:abstractNum>
+  <w:abstractNum w:abstractNumId="13" w15:restartNumberingAfterBreak="0">
     <w:nsid w:val="3E366BC0"/>
     <w:multiLevelType w:val="hybridMultilevel"/>
     <w:tmpl w:val="0C7E8EEE"/>
@@ -4863,7 +4932,7 @@
       </w:rPr>
     </w:lvl>
   </w:abstractNum>
-  <w:abstractNum w:abstractNumId="13" w15:restartNumberingAfterBreak="0">
+  <w:abstractNum w:abstractNumId="14" w15:restartNumberingAfterBreak="0">
     <w:nsid w:val="4B4276CB"/>
     <w:multiLevelType w:val="hybridMultilevel"/>
     <w:tmpl w:val="3CBC66B0"/>
@@ -4976,7 +5045,7 @@
       </w:rPr>
     </w:lvl>
   </w:abstractNum>
-  <w:abstractNum w:abstractNumId="14" w15:restartNumberingAfterBreak="0">
+  <w:abstractNum w:abstractNumId="15" w15:restartNumberingAfterBreak="0">
     <w:nsid w:val="4F3B5409"/>
     <w:multiLevelType w:val="hybridMultilevel"/>
     <w:tmpl w:val="50A64478"/>
@@ -5090,7 +5159,7 @@
       </w:rPr>
     </w:lvl>
   </w:abstractNum>
-  <w:abstractNum w:abstractNumId="15" w15:restartNumberingAfterBreak="0">
+  <w:abstractNum w:abstractNumId="16" w15:restartNumberingAfterBreak="0">
     <w:nsid w:val="542D1C0D"/>
     <w:multiLevelType w:val="hybridMultilevel"/>
     <w:tmpl w:val="FEB88DA2"/>
@@ -5204,7 +5273,7 @@
       </w:rPr>
     </w:lvl>
   </w:abstractNum>
-  <w:abstractNum w:abstractNumId="16" w15:restartNumberingAfterBreak="0">
+  <w:abstractNum w:abstractNumId="17" w15:restartNumberingAfterBreak="0">
     <w:nsid w:val="5FF921BE"/>
     <w:multiLevelType w:val="hybridMultilevel"/>
     <w:tmpl w:val="7C960D0E"/>
@@ -5317,7 +5386,7 @@
       </w:rPr>
     </w:lvl>
   </w:abstractNum>
-  <w:abstractNum w:abstractNumId="17" w15:restartNumberingAfterBreak="0">
+  <w:abstractNum w:abstractNumId="18" w15:restartNumberingAfterBreak="0">
     <w:nsid w:val="68F41D31"/>
     <w:multiLevelType w:val="hybridMultilevel"/>
     <w:tmpl w:val="24880236"/>
@@ -5431,7 +5500,7 @@
       </w:rPr>
     </w:lvl>
   </w:abstractNum>
-  <w:abstractNum w:abstractNumId="18" w15:restartNumberingAfterBreak="0">
+  <w:abstractNum w:abstractNumId="19" w15:restartNumberingAfterBreak="0">
     <w:nsid w:val="6FA724E5"/>
     <w:multiLevelType w:val="hybridMultilevel"/>
     <w:tmpl w:val="579A248E"/>
@@ -5544,7 +5613,7 @@
       </w:rPr>
     </w:lvl>
   </w:abstractNum>
-  <w:abstractNum w:abstractNumId="19" w15:restartNumberingAfterBreak="0">
+  <w:abstractNum w:abstractNumId="20" w15:restartNumberingAfterBreak="0">
     <w:nsid w:val="734612F8"/>
     <w:multiLevelType w:val="hybridMultilevel"/>
     <w:tmpl w:val="D1B2251A"/>
@@ -5668,13 +5737,13 @@
     <w:abstractNumId w:val="9"/>
   </w:num>
   <w:num w:numId="4">
-    <w:abstractNumId w:val="17"/>
+    <w:abstractNumId w:val="18"/>
   </w:num>
   <w:num w:numId="5">
     <w:abstractNumId w:val="7"/>
   </w:num>
   <w:num w:numId="6">
-    <w:abstractNumId w:val="19"/>
+    <w:abstractNumId w:val="20"/>
   </w:num>
   <w:num w:numId="7">
     <w:abstractNumId w:val="0"/>
@@ -5683,10 +5752,10 @@
     <w:abstractNumId w:val="11"/>
   </w:num>
   <w:num w:numId="9">
-    <w:abstractNumId w:val="14"/>
+    <w:abstractNumId w:val="15"/>
   </w:num>
   <w:num w:numId="10">
-    <w:abstractNumId w:val="15"/>
+    <w:abstractNumId w:val="16"/>
   </w:num>
   <w:num w:numId="11">
     <w:abstractNumId w:val="2"/>
@@ -5701,22 +5770,25 @@
     <w:abstractNumId w:val="8"/>
   </w:num>
   <w:num w:numId="15">
-    <w:abstractNumId w:val="18"/>
+    <w:abstractNumId w:val="19"/>
   </w:num>
   <w:num w:numId="16">
     <w:abstractNumId w:val="6"/>
   </w:num>
   <w:num w:numId="17">
-    <w:abstractNumId w:val="16"/>
+    <w:abstractNumId w:val="17"/>
   </w:num>
   <w:num w:numId="18">
-    <w:abstractNumId w:val="13"/>
+    <w:abstractNumId w:val="14"/>
   </w:num>
   <w:num w:numId="19">
-    <w:abstractNumId w:val="12"/>
+    <w:abstractNumId w:val="13"/>
   </w:num>
   <w:num w:numId="20">
     <w:abstractNumId w:val="5"/>
+  </w:num>
+  <w:num w:numId="21">
+    <w:abstractNumId w:val="12"/>
   </w:num>
 </w:numbering>
 </file>

</xml_diff>